<commit_message>
- Add pdf for lab4.
</commit_message>
<xml_diff>
--- a/Docs/Lab4.docx
+++ b/Docs/Lab4.docx
@@ -285,142 +285,7 @@
           <w:szCs w:val="28"/>
           <w:lang w:val="uk-UA"/>
         </w:rPr>
-        <w:t>Розгортання застосунок</w:t>
-      </w:r>
-      <w:r>
-        <w:rPr>
-          <w:szCs w:val="28"/>
-          <w:lang w:val="uk-UA"/>
-        </w:rPr>
-        <w:t xml:space="preserve"> </w:t>
-      </w:r>
-      <w:r>
-        <w:rPr>
-          <w:szCs w:val="28"/>
-          <w:lang w:val="uk-UA"/>
-        </w:rPr>
-        <w:t xml:space="preserve">в </w:t>
-      </w:r>
-      <w:r>
-        <w:rPr>
-          <w:szCs w:val="28"/>
-          <w:lang w:val="en-US"/>
-        </w:rPr>
-        <w:t>Kubernetes</w:t>
-      </w:r>
-      <w:r>
-        <w:rPr>
-          <w:szCs w:val="28"/>
-          <w:lang w:val="uk-UA"/>
-        </w:rPr>
-        <w:t xml:space="preserve"> (</w:t>
-      </w:r>
-      <w:r>
-        <w:rPr>
-          <w:szCs w:val="28"/>
-          <w:lang w:val="en-US"/>
-        </w:rPr>
-        <w:t>Azure</w:t>
-      </w:r>
-      <w:r>
-        <w:rPr>
-          <w:szCs w:val="28"/>
-          <w:lang w:val="uk-UA"/>
-        </w:rPr>
-        <w:t xml:space="preserve"> </w:t>
-      </w:r>
-      <w:r>
-        <w:rPr>
-          <w:szCs w:val="28"/>
-          <w:lang w:val="en-US"/>
-        </w:rPr>
-        <w:t>Kubernetes</w:t>
-      </w:r>
-      <w:r>
-        <w:rPr>
-          <w:szCs w:val="28"/>
-          <w:lang w:val="uk-UA"/>
-        </w:rPr>
-        <w:t xml:space="preserve"> </w:t>
-      </w:r>
-      <w:r>
-        <w:rPr>
-          <w:szCs w:val="28"/>
-          <w:lang w:val="en-US"/>
-        </w:rPr>
-        <w:t>Server</w:t>
-      </w:r>
-      <w:r>
-        <w:rPr>
-          <w:szCs w:val="28"/>
-          <w:lang w:val="uk-UA"/>
-        </w:rPr>
-        <w:t xml:space="preserve">, </w:t>
-      </w:r>
-      <w:r>
-        <w:rPr>
-          <w:szCs w:val="28"/>
-          <w:lang w:val="en-US"/>
-        </w:rPr>
-        <w:t>Digital</w:t>
-      </w:r>
-      <w:r>
-        <w:rPr>
-          <w:szCs w:val="28"/>
-          <w:lang w:val="uk-UA"/>
-        </w:rPr>
-        <w:t xml:space="preserve"> </w:t>
-      </w:r>
-      <w:r>
-        <w:rPr>
-          <w:szCs w:val="28"/>
-          <w:lang w:val="en-US"/>
-        </w:rPr>
-        <w:t>Ocean</w:t>
-      </w:r>
-      <w:r>
-        <w:rPr>
-          <w:szCs w:val="28"/>
-          <w:lang w:val="uk-UA"/>
-        </w:rPr>
-        <w:t xml:space="preserve"> </w:t>
-      </w:r>
-      <w:r>
-        <w:rPr>
-          <w:szCs w:val="28"/>
-          <w:lang w:val="en-US"/>
-        </w:rPr>
-        <w:t>Kubernetes</w:t>
-      </w:r>
-      <w:r>
-        <w:rPr>
-          <w:szCs w:val="28"/>
-          <w:lang w:val="uk-UA"/>
-        </w:rPr>
-        <w:t xml:space="preserve"> </w:t>
-      </w:r>
-      <w:r>
-        <w:rPr>
-          <w:szCs w:val="28"/>
-          <w:lang w:val="uk-UA"/>
-        </w:rPr>
-        <w:t xml:space="preserve">або локально в </w:t>
-      </w:r>
-      <w:proofErr w:type="spellStart"/>
-      <w:r>
-        <w:rPr>
-          <w:szCs w:val="28"/>
-          <w:lang w:val="en-US"/>
-        </w:rPr>
-        <w:t>minikube</w:t>
-      </w:r>
-      <w:proofErr w:type="spellEnd"/>
-      <w:r>
-        <w:rPr>
-          <w:szCs w:val="28"/>
-          <w:lang w:val="uk-UA"/>
-        </w:rPr>
-        <w:t>)</w:t>
+        <w:t>Розгортання застосунок в Kubernetes (Azure Kubernetes Server, Digital Ocean Kubernetes або локально в minikube)</w:t>
       </w:r>
       <w:r>
         <w:rPr>
@@ -806,27 +671,7 @@
           <w:szCs w:val="28"/>
           <w:lang w:val="uk-UA"/>
         </w:rPr>
-        <w:t xml:space="preserve">доц. </w:t>
-      </w:r>
-      <w:proofErr w:type="spellStart"/>
-      <w:r>
-        <w:rPr>
-          <w:rFonts w:cs="Times New Roman"/>
-          <w:bCs/>
-          <w:szCs w:val="28"/>
-          <w:lang w:val="uk-UA"/>
-        </w:rPr>
-        <w:t>Волокина</w:t>
-      </w:r>
-      <w:proofErr w:type="spellEnd"/>
-      <w:r>
-        <w:rPr>
-          <w:rFonts w:cs="Times New Roman"/>
-          <w:bCs/>
-          <w:szCs w:val="28"/>
-          <w:lang w:val="uk-UA"/>
-        </w:rPr>
-        <w:t xml:space="preserve"> Артем Миколайович</w:t>
+        <w:t>доц. Волокина Артем Миколайович</w:t>
       </w:r>
       <w:r>
         <w:rPr>
@@ -959,133 +804,7 @@
           <w:sz w:val="28"/>
           <w:szCs w:val="28"/>
         </w:rPr>
-        <w:t xml:space="preserve">Розгортання застосунок в </w:t>
-      </w:r>
-      <w:proofErr w:type="spellStart"/>
-      <w:r>
-        <w:rPr>
-          <w:rFonts w:ascii="Times New Roman" w:hAnsi="Times New Roman" w:cs="Times New Roman"/>
-          <w:sz w:val="28"/>
-          <w:szCs w:val="28"/>
-        </w:rPr>
-        <w:t>Kubernetes</w:t>
-      </w:r>
-      <w:proofErr w:type="spellEnd"/>
-      <w:r>
-        <w:rPr>
-          <w:rFonts w:ascii="Times New Roman" w:hAnsi="Times New Roman" w:cs="Times New Roman"/>
-          <w:sz w:val="28"/>
-          <w:szCs w:val="28"/>
-        </w:rPr>
-        <w:t xml:space="preserve"> (</w:t>
-      </w:r>
-      <w:proofErr w:type="spellStart"/>
-      <w:r>
-        <w:rPr>
-          <w:rFonts w:ascii="Times New Roman" w:hAnsi="Times New Roman" w:cs="Times New Roman"/>
-          <w:sz w:val="28"/>
-          <w:szCs w:val="28"/>
-        </w:rPr>
-        <w:t>Azure</w:t>
-      </w:r>
-      <w:proofErr w:type="spellEnd"/>
-      <w:r>
-        <w:rPr>
-          <w:rFonts w:ascii="Times New Roman" w:hAnsi="Times New Roman" w:cs="Times New Roman"/>
-          <w:sz w:val="28"/>
-          <w:szCs w:val="28"/>
-        </w:rPr>
-        <w:t xml:space="preserve"> </w:t>
-      </w:r>
-      <w:proofErr w:type="spellStart"/>
-      <w:r>
-        <w:rPr>
-          <w:rFonts w:ascii="Times New Roman" w:hAnsi="Times New Roman" w:cs="Times New Roman"/>
-          <w:sz w:val="28"/>
-          <w:szCs w:val="28"/>
-        </w:rPr>
-        <w:t>Kubernetes</w:t>
-      </w:r>
-      <w:proofErr w:type="spellEnd"/>
-      <w:r>
-        <w:rPr>
-          <w:rFonts w:ascii="Times New Roman" w:hAnsi="Times New Roman" w:cs="Times New Roman"/>
-          <w:sz w:val="28"/>
-          <w:szCs w:val="28"/>
-        </w:rPr>
-        <w:t xml:space="preserve"> Server, </w:t>
-      </w:r>
-      <w:proofErr w:type="spellStart"/>
-      <w:r>
-        <w:rPr>
-          <w:rFonts w:ascii="Times New Roman" w:hAnsi="Times New Roman" w:cs="Times New Roman"/>
-          <w:sz w:val="28"/>
-          <w:szCs w:val="28"/>
-        </w:rPr>
-        <w:t>Digital</w:t>
-      </w:r>
-      <w:proofErr w:type="spellEnd"/>
-      <w:r>
-        <w:rPr>
-          <w:rFonts w:ascii="Times New Roman" w:hAnsi="Times New Roman" w:cs="Times New Roman"/>
-          <w:sz w:val="28"/>
-          <w:szCs w:val="28"/>
-        </w:rPr>
-        <w:t xml:space="preserve"> </w:t>
-      </w:r>
-      <w:proofErr w:type="spellStart"/>
-      <w:r>
-        <w:rPr>
-          <w:rFonts w:ascii="Times New Roman" w:hAnsi="Times New Roman" w:cs="Times New Roman"/>
-          <w:sz w:val="28"/>
-          <w:szCs w:val="28"/>
-        </w:rPr>
-        <w:t>Ocean</w:t>
-      </w:r>
-      <w:proofErr w:type="spellEnd"/>
-      <w:r>
-        <w:rPr>
-          <w:rFonts w:ascii="Times New Roman" w:hAnsi="Times New Roman" w:cs="Times New Roman"/>
-          <w:sz w:val="28"/>
-          <w:szCs w:val="28"/>
-        </w:rPr>
-        <w:t xml:space="preserve"> </w:t>
-      </w:r>
-      <w:proofErr w:type="spellStart"/>
-      <w:r>
-        <w:rPr>
-          <w:rFonts w:ascii="Times New Roman" w:hAnsi="Times New Roman" w:cs="Times New Roman"/>
-          <w:sz w:val="28"/>
-          <w:szCs w:val="28"/>
-        </w:rPr>
-        <w:t>Kubernetes</w:t>
-      </w:r>
-      <w:proofErr w:type="spellEnd"/>
-      <w:r>
-        <w:rPr>
-          <w:rFonts w:ascii="Times New Roman" w:hAnsi="Times New Roman" w:cs="Times New Roman"/>
-          <w:sz w:val="28"/>
-          <w:szCs w:val="28"/>
-        </w:rPr>
-        <w:t xml:space="preserve"> або локально в </w:t>
-      </w:r>
-      <w:proofErr w:type="spellStart"/>
-      <w:r>
-        <w:rPr>
-          <w:rFonts w:ascii="Times New Roman" w:hAnsi="Times New Roman" w:cs="Times New Roman"/>
-          <w:sz w:val="28"/>
-          <w:szCs w:val="28"/>
-        </w:rPr>
-        <w:t>minikube</w:t>
-      </w:r>
-      <w:proofErr w:type="spellEnd"/>
-      <w:r>
-        <w:rPr>
-          <w:rFonts w:ascii="Times New Roman" w:hAnsi="Times New Roman" w:cs="Times New Roman"/>
-          <w:sz w:val="28"/>
-          <w:szCs w:val="28"/>
-        </w:rPr>
-        <w:t>)</w:t>
+        <w:t>Розгортання застосунок в Kubernetes (Azure Kubernetes Server, Digital Ocean Kubernetes або локально в minikube)</w:t>
       </w:r>
       <w:r>
         <w:rPr>
@@ -1137,80 +856,7 @@
           <w:sz w:val="28"/>
           <w:szCs w:val="28"/>
         </w:rPr>
-        <w:t xml:space="preserve">Розгорнути </w:t>
-      </w:r>
-      <w:proofErr w:type="spellStart"/>
-      <w:r>
-        <w:rPr>
-          <w:rFonts w:ascii="Times New Roman" w:hAnsi="Times New Roman" w:cs="Times New Roman"/>
-          <w:sz w:val="28"/>
-          <w:szCs w:val="28"/>
-        </w:rPr>
-        <w:t>Kubernetes</w:t>
-      </w:r>
-      <w:proofErr w:type="spellEnd"/>
-      <w:r>
-        <w:rPr>
-          <w:rFonts w:ascii="Times New Roman" w:hAnsi="Times New Roman" w:cs="Times New Roman"/>
-          <w:sz w:val="28"/>
-          <w:szCs w:val="28"/>
-        </w:rPr>
-        <w:t xml:space="preserve"> </w:t>
-      </w:r>
-      <w:proofErr w:type="spellStart"/>
-      <w:r>
-        <w:rPr>
-          <w:rFonts w:ascii="Times New Roman" w:hAnsi="Times New Roman" w:cs="Times New Roman"/>
-          <w:sz w:val="28"/>
-          <w:szCs w:val="28"/>
-        </w:rPr>
-        <w:t>as</w:t>
-      </w:r>
-      <w:proofErr w:type="spellEnd"/>
-      <w:r>
-        <w:rPr>
-          <w:rFonts w:ascii="Times New Roman" w:hAnsi="Times New Roman" w:cs="Times New Roman"/>
-          <w:sz w:val="28"/>
-          <w:szCs w:val="28"/>
-        </w:rPr>
-        <w:t xml:space="preserve"> a </w:t>
-      </w:r>
-      <w:proofErr w:type="spellStart"/>
-      <w:r>
-        <w:rPr>
-          <w:rFonts w:ascii="Times New Roman" w:hAnsi="Times New Roman" w:cs="Times New Roman"/>
-          <w:sz w:val="28"/>
-          <w:szCs w:val="28"/>
-        </w:rPr>
-        <w:t>Service</w:t>
-      </w:r>
-      <w:proofErr w:type="spellEnd"/>
-      <w:r>
-        <w:rPr>
-          <w:rFonts w:ascii="Times New Roman" w:hAnsi="Times New Roman" w:cs="Times New Roman"/>
-          <w:sz w:val="28"/>
-          <w:szCs w:val="28"/>
-        </w:rPr>
-        <w:t xml:space="preserve"> або локально </w:t>
-      </w:r>
-      <w:proofErr w:type="spellStart"/>
-      <w:r>
-        <w:rPr>
-          <w:rFonts w:ascii="Times New Roman" w:hAnsi="Times New Roman" w:cs="Times New Roman"/>
-          <w:sz w:val="28"/>
-          <w:szCs w:val="28"/>
-        </w:rPr>
-        <w:t>minikube</w:t>
-      </w:r>
-      <w:proofErr w:type="spellEnd"/>
-      <w:r>
-        <w:rPr>
-          <w:rFonts w:ascii="Times New Roman" w:hAnsi="Times New Roman" w:cs="Times New Roman"/>
-          <w:sz w:val="28"/>
-          <w:szCs w:val="28"/>
-          <w:lang w:val="en-US"/>
-        </w:rPr>
-        <w:t>;</w:t>
+        <w:t>Розгорнути Kubernetes as a Service або локально minikube;</w:t>
       </w:r>
     </w:p>
     <w:p>
@@ -1232,71 +878,90 @@
           <w:sz w:val="28"/>
           <w:szCs w:val="28"/>
         </w:rPr>
-        <w:t xml:space="preserve">Розгорнути застосунок і всі допоміжні сервіси в </w:t>
-      </w:r>
-      <w:proofErr w:type="spellStart"/>
-      <w:r>
-        <w:rPr>
-          <w:rFonts w:ascii="Times New Roman" w:hAnsi="Times New Roman" w:cs="Times New Roman"/>
-          <w:sz w:val="28"/>
-          <w:szCs w:val="28"/>
-        </w:rPr>
-        <w:t>Kubernetes</w:t>
-      </w:r>
-      <w:proofErr w:type="spellEnd"/>
-      <w:r>
-        <w:rPr>
-          <w:rFonts w:ascii="Times New Roman" w:hAnsi="Times New Roman" w:cs="Times New Roman"/>
-          <w:sz w:val="28"/>
-          <w:szCs w:val="28"/>
+        <w:t>Розгорнути застосунок і всі допоміжні сервіси в Kubernetes.</w:t>
+      </w:r>
+    </w:p>
+    <w:p>
+      <w:pPr>
+        <w:jc w:val="center"/>
+        <w:rPr>
+          <w:rFonts w:ascii="Times New Roman" w:hAnsi="Times New Roman" w:cs="Times New Roman"/>
+          <w:b/>
+          <w:bCs/>
+          <w:sz w:val="28"/>
+          <w:szCs w:val="28"/>
+        </w:rPr>
+      </w:pPr>
+    </w:p>
+    <w:p>
+      <w:pPr>
+        <w:jc w:val="center"/>
+        <w:rPr>
+          <w:rFonts w:ascii="Times New Roman" w:hAnsi="Times New Roman" w:cs="Times New Roman"/>
+          <w:b/>
+          <w:bCs/>
+          <w:sz w:val="28"/>
+          <w:szCs w:val="28"/>
+        </w:rPr>
+      </w:pPr>
+      <w:r>
+        <w:rPr>
+          <w:rFonts w:ascii="Times New Roman" w:hAnsi="Times New Roman" w:cs="Times New Roman"/>
+          <w:b/>
+          <w:bCs/>
+          <w:sz w:val="28"/>
+          <w:szCs w:val="28"/>
+        </w:rPr>
+        <w:t>Хід роботи</w:t>
+      </w:r>
+    </w:p>
+    <w:p>
+      <w:pPr>
+        <w:ind w:firstLine="360"/>
+        <w:jc w:val="both"/>
+        <w:rPr>
+          <w:rFonts w:ascii="Times New Roman" w:hAnsi="Times New Roman" w:cs="Times New Roman"/>
+          <w:b/>
+          <w:bCs/>
+          <w:sz w:val="28"/>
+          <w:szCs w:val="28"/>
+          <w:lang w:val="ru-RU"/>
+        </w:rPr>
+      </w:pPr>
+      <w:r>
+        <w:rPr>
+          <w:rFonts w:ascii="Times New Roman" w:hAnsi="Times New Roman" w:cs="Times New Roman"/>
+          <w:b/>
+          <w:bCs/>
+          <w:sz w:val="28"/>
+          <w:szCs w:val="28"/>
+          <w:lang w:val="ru-RU"/>
+        </w:rPr>
+        <w:t xml:space="preserve">Репозиторій: </w:t>
+      </w:r>
+      <w:hyperlink r:id="rId6" w:history="1">
+        <w:r>
+          <w:rPr>
+            <w:rStyle w:val="Hyperlink"/>
+            <w:rFonts w:ascii="Times New Roman" w:hAnsi="Times New Roman" w:cs="Times New Roman"/>
+            <w:sz w:val="28"/>
+            <w:szCs w:val="28"/>
+            <w:lang w:val="ru-RU"/>
+          </w:rPr>
+          <w:t>https://github.com/JokerFunny/PRZ</w:t>
+        </w:r>
+      </w:hyperlink>
+      <w:r>
+        <w:rPr>
+          <w:rFonts w:ascii="Times New Roman" w:hAnsi="Times New Roman" w:cs="Times New Roman"/>
+          <w:b/>
+          <w:bCs/>
+          <w:sz w:val="28"/>
+          <w:szCs w:val="28"/>
+          <w:lang w:val="ru-RU"/>
         </w:rPr>
         <w:t>.</w:t>
       </w:r>
-    </w:p>
-    <w:p>
-      <w:pPr>
-        <w:jc w:val="center"/>
-        <w:rPr>
-          <w:rFonts w:ascii="Times New Roman" w:hAnsi="Times New Roman" w:cs="Times New Roman"/>
-          <w:b/>
-          <w:bCs/>
-          <w:sz w:val="28"/>
-          <w:szCs w:val="28"/>
-        </w:rPr>
-      </w:pPr>
-    </w:p>
-    <w:p>
-      <w:pPr>
-        <w:jc w:val="center"/>
-        <w:rPr>
-          <w:rFonts w:ascii="Times New Roman" w:hAnsi="Times New Roman" w:cs="Times New Roman"/>
-          <w:b/>
-          <w:bCs/>
-          <w:sz w:val="28"/>
-          <w:szCs w:val="28"/>
-        </w:rPr>
-      </w:pPr>
-      <w:r>
-        <w:rPr>
-          <w:rFonts w:ascii="Times New Roman" w:hAnsi="Times New Roman" w:cs="Times New Roman"/>
-          <w:b/>
-          <w:bCs/>
-          <w:sz w:val="28"/>
-          <w:szCs w:val="28"/>
-        </w:rPr>
-        <w:t>Хід роботи</w:t>
-      </w:r>
-    </w:p>
-    <w:p>
-      <w:pPr>
-        <w:spacing w:after="0" w:line="360" w:lineRule="auto"/>
-        <w:rPr>
-          <w:rFonts w:ascii="Times New Roman" w:hAnsi="Times New Roman" w:cs="Times New Roman"/>
-          <w:sz w:val="28"/>
-          <w:szCs w:val="28"/>
-          <w:lang w:val="ru-RU"/>
-        </w:rPr>
-      </w:pPr>
     </w:p>
     <w:p>
       <w:pPr>
@@ -1310,144 +975,29 @@
           <w:rFonts w:ascii="Times New Roman" w:hAnsi="Times New Roman" w:cs="Times New Roman"/>
           <w:sz w:val="28"/>
           <w:szCs w:val="28"/>
-          <w:lang w:val="ru-RU"/>
-        </w:rPr>
-      </w:pPr>
-      <w:proofErr w:type="spellStart"/>
-      <w:r>
-        <w:rPr>
-          <w:rFonts w:ascii="Times New Roman" w:hAnsi="Times New Roman" w:cs="Times New Roman"/>
-          <w:sz w:val="28"/>
-          <w:szCs w:val="28"/>
-          <w:lang w:val="ru-RU"/>
-        </w:rPr>
-        <w:t>Оскільки</w:t>
-      </w:r>
-      <w:proofErr w:type="spellEnd"/>
-      <w:r>
-        <w:rPr>
-          <w:rFonts w:ascii="Times New Roman" w:hAnsi="Times New Roman" w:cs="Times New Roman"/>
-          <w:sz w:val="28"/>
-          <w:szCs w:val="28"/>
-          <w:lang w:val="ru-RU"/>
-        </w:rPr>
-        <w:t xml:space="preserve"> ми </w:t>
-      </w:r>
-      <w:proofErr w:type="spellStart"/>
-      <w:r>
-        <w:rPr>
-          <w:rFonts w:ascii="Times New Roman" w:hAnsi="Times New Roman" w:cs="Times New Roman"/>
-          <w:sz w:val="28"/>
-          <w:szCs w:val="28"/>
-          <w:lang w:val="ru-RU"/>
-        </w:rPr>
-        <w:t>використовуємо</w:t>
-      </w:r>
-      <w:proofErr w:type="spellEnd"/>
-      <w:r>
-        <w:rPr>
-          <w:rFonts w:ascii="Times New Roman" w:hAnsi="Times New Roman" w:cs="Times New Roman"/>
-          <w:sz w:val="28"/>
-          <w:szCs w:val="28"/>
-          <w:lang w:val="ru-RU"/>
-        </w:rPr>
-        <w:t xml:space="preserve"> </w:t>
-      </w:r>
-      <w:r>
-        <w:rPr>
-          <w:rFonts w:ascii="Times New Roman" w:hAnsi="Times New Roman" w:cs="Times New Roman"/>
-          <w:sz w:val="28"/>
-          <w:szCs w:val="28"/>
-          <w:lang w:val="en-GB"/>
-        </w:rPr>
-        <w:t>Windows</w:t>
-      </w:r>
-      <w:r>
-        <w:rPr>
-          <w:rFonts w:ascii="Times New Roman" w:hAnsi="Times New Roman" w:cs="Times New Roman"/>
-          <w:sz w:val="28"/>
-          <w:szCs w:val="28"/>
-          <w:lang w:val="ru-RU"/>
-        </w:rPr>
-        <w:t xml:space="preserve">, </w:t>
-      </w:r>
-      <w:proofErr w:type="spellStart"/>
-      <w:r>
-        <w:rPr>
-          <w:rFonts w:ascii="Times New Roman" w:hAnsi="Times New Roman" w:cs="Times New Roman"/>
-          <w:sz w:val="28"/>
-          <w:szCs w:val="28"/>
-          <w:lang w:val="ru-RU"/>
-        </w:rPr>
-        <w:t>перевіримо</w:t>
-      </w:r>
-      <w:proofErr w:type="spellEnd"/>
-      <w:r>
-        <w:rPr>
-          <w:rFonts w:ascii="Times New Roman" w:hAnsi="Times New Roman" w:cs="Times New Roman"/>
-          <w:sz w:val="28"/>
-          <w:szCs w:val="28"/>
-          <w:lang w:val="ru-RU"/>
-        </w:rPr>
-        <w:t xml:space="preserve"> </w:t>
-      </w:r>
-      <w:proofErr w:type="spellStart"/>
-      <w:r>
-        <w:rPr>
-          <w:rFonts w:ascii="Times New Roman" w:hAnsi="Times New Roman" w:cs="Times New Roman"/>
-          <w:sz w:val="28"/>
-          <w:szCs w:val="28"/>
-          <w:lang w:val="ru-RU"/>
-        </w:rPr>
-        <w:t>чи</w:t>
-      </w:r>
-      <w:proofErr w:type="spellEnd"/>
-      <w:r>
-        <w:rPr>
-          <w:rFonts w:ascii="Times New Roman" w:hAnsi="Times New Roman" w:cs="Times New Roman"/>
-          <w:sz w:val="28"/>
-          <w:szCs w:val="28"/>
-          <w:lang w:val="ru-RU"/>
-        </w:rPr>
-        <w:t xml:space="preserve"> включена </w:t>
-      </w:r>
-      <w:proofErr w:type="spellStart"/>
-      <w:r>
-        <w:rPr>
-          <w:rFonts w:ascii="Times New Roman" w:hAnsi="Times New Roman" w:cs="Times New Roman"/>
-          <w:sz w:val="28"/>
-          <w:szCs w:val="28"/>
-          <w:lang w:val="ru-RU"/>
-        </w:rPr>
-        <w:t>віртуалізація</w:t>
-      </w:r>
-      <w:proofErr w:type="spellEnd"/>
-      <w:r>
-        <w:rPr>
-          <w:rFonts w:ascii="Times New Roman" w:hAnsi="Times New Roman" w:cs="Times New Roman"/>
-          <w:sz w:val="28"/>
-          <w:szCs w:val="28"/>
-          <w:lang w:val="ru-RU"/>
-        </w:rPr>
-        <w:t xml:space="preserve"> на </w:t>
-      </w:r>
-      <w:proofErr w:type="spellStart"/>
-      <w:r>
-        <w:rPr>
-          <w:rFonts w:ascii="Times New Roman" w:hAnsi="Times New Roman" w:cs="Times New Roman"/>
-          <w:sz w:val="28"/>
-          <w:szCs w:val="28"/>
-          <w:lang w:val="ru-RU"/>
-        </w:rPr>
-        <w:t>машині</w:t>
-      </w:r>
-      <w:proofErr w:type="spellEnd"/>
-      <w:r>
-        <w:rPr>
-          <w:rFonts w:ascii="Times New Roman" w:hAnsi="Times New Roman" w:cs="Times New Roman"/>
-          <w:sz w:val="28"/>
-          <w:szCs w:val="28"/>
-          <w:lang w:val="ru-RU"/>
+        </w:rPr>
+      </w:pPr>
+      <w:r>
+        <w:rPr>
+          <w:rFonts w:ascii="Times New Roman" w:hAnsi="Times New Roman" w:cs="Times New Roman"/>
+          <w:sz w:val="28"/>
+          <w:szCs w:val="28"/>
+        </w:rPr>
+        <w:t>П</w:t>
+      </w:r>
+      <w:r>
+        <w:rPr>
+          <w:rFonts w:ascii="Times New Roman" w:hAnsi="Times New Roman" w:cs="Times New Roman"/>
+          <w:sz w:val="28"/>
+          <w:szCs w:val="28"/>
+        </w:rPr>
+        <w:t>еревіримо чи включена віртуалізація на машині</w:t>
+      </w:r>
+      <w:r>
+        <w:rPr>
+          <w:rFonts w:ascii="Times New Roman" w:hAnsi="Times New Roman" w:cs="Times New Roman"/>
+          <w:sz w:val="28"/>
+          <w:szCs w:val="28"/>
         </w:rPr>
         <w:t>:</w:t>
       </w:r>
@@ -1460,75 +1010,20 @@
           <w:rFonts w:ascii="Times New Roman" w:hAnsi="Times New Roman" w:cs="Times New Roman"/>
           <w:sz w:val="28"/>
           <w:szCs w:val="28"/>
-          <w:lang w:val="ru-RU"/>
-        </w:rPr>
-      </w:pPr>
-      <w:r>
-        <w:rPr>
-          <w:rFonts w:ascii="Times New Roman" w:hAnsi="Times New Roman" w:cs="Times New Roman"/>
-          <w:sz w:val="28"/>
-          <w:szCs w:val="28"/>
-          <w:lang w:val="ru-RU"/>
+        </w:rPr>
+      </w:pPr>
+      <w:r>
+        <w:rPr>
+          <w:rFonts w:ascii="Times New Roman" w:hAnsi="Times New Roman" w:cs="Times New Roman"/>
+          <w:noProof/>
+          <w:sz w:val="28"/>
+          <w:szCs w:val="28"/>
         </w:rPr>
         <w:drawing>
           <wp:inline distT="0" distB="0" distL="0" distR="0" wp14:anchorId="2DDF13E6" wp14:editId="49574033">
             <wp:extent cx="3933092" cy="581025"/>
             <wp:effectExtent l="0" t="0" r="0" b="0"/>
             <wp:docPr id="1" name="Picture 1"/>
-            <wp:cNvGraphicFramePr>
-              <a:graphicFrameLocks xmlns:a="http://schemas.openxmlformats.org/drawingml/2006/main" noChangeAspect="1"/>
-            </wp:cNvGraphicFramePr>
-            <a:graphic xmlns:a="http://schemas.openxmlformats.org/drawingml/2006/main">
-              <a:graphicData uri="http://schemas.openxmlformats.org/drawingml/2006/picture">
-                <pic:pic xmlns:pic="http://schemas.openxmlformats.org/drawingml/2006/picture">
-                  <pic:nvPicPr>
-                    <pic:cNvPr id="1" name=""/>
-                    <pic:cNvPicPr/>
-                  </pic:nvPicPr>
-                  <pic:blipFill>
-                    <a:blip r:embed="rId6"/>
-                    <a:stretch>
-                      <a:fillRect/>
-                    </a:stretch>
-                  </pic:blipFill>
-                  <pic:spPr>
-                    <a:xfrm>
-                      <a:off x="0" y="0"/>
-                      <a:ext cx="3941279" cy="582234"/>
-                    </a:xfrm>
-                    <a:prstGeom prst="rect">
-                      <a:avLst/>
-                    </a:prstGeom>
-                  </pic:spPr>
-                </pic:pic>
-              </a:graphicData>
-            </a:graphic>
-          </wp:inline>
-        </w:drawing>
-      </w:r>
-    </w:p>
-    <w:p>
-      <w:pPr>
-        <w:spacing w:after="0" w:line="360" w:lineRule="auto"/>
-        <w:rPr>
-          <w:rFonts w:ascii="Times New Roman" w:hAnsi="Times New Roman" w:cs="Times New Roman"/>
-          <w:sz w:val="28"/>
-          <w:szCs w:val="28"/>
-          <w:lang w:val="ru-RU"/>
-        </w:rPr>
-      </w:pPr>
-      <w:r>
-        <w:rPr>
-          <w:rFonts w:ascii="Times New Roman" w:hAnsi="Times New Roman" w:cs="Times New Roman"/>
-          <w:sz w:val="28"/>
-          <w:szCs w:val="28"/>
-          <w:lang w:val="ru-RU"/>
-        </w:rPr>
-        <w:drawing>
-          <wp:inline distT="0" distB="0" distL="0" distR="0" wp14:anchorId="71DEFF81" wp14:editId="75FC79C5">
-            <wp:extent cx="6652617" cy="238125"/>
-            <wp:effectExtent l="0" t="0" r="0" b="0"/>
-            <wp:docPr id="8" name="Picture 8"/>
             <wp:cNvGraphicFramePr>
               <a:graphicFrameLocks xmlns:a="http://schemas.openxmlformats.org/drawingml/2006/main" noChangeAspect="1"/>
             </wp:cNvGraphicFramePr>
@@ -1548,7 +1043,7 @@
                   <pic:spPr>
                     <a:xfrm>
                       <a:off x="0" y="0"/>
-                      <a:ext cx="6677354" cy="239010"/>
+                      <a:ext cx="3941279" cy="582234"/>
                     </a:xfrm>
                     <a:prstGeom prst="rect">
                       <a:avLst/>
@@ -1563,229 +1058,25 @@
     </w:p>
     <w:p>
       <w:pPr>
-        <w:pStyle w:val="ListParagraph"/>
-        <w:numPr>
-          <w:ilvl w:val="0"/>
-          <w:numId w:val="6"/>
-        </w:numPr>
         <w:spacing w:after="0" w:line="360" w:lineRule="auto"/>
         <w:rPr>
           <w:rFonts w:ascii="Times New Roman" w:hAnsi="Times New Roman" w:cs="Times New Roman"/>
           <w:sz w:val="28"/>
           <w:szCs w:val="28"/>
-          <w:lang w:val="ru-RU"/>
-        </w:rPr>
-      </w:pPr>
-      <w:proofErr w:type="spellStart"/>
-      <w:r>
-        <w:rPr>
-          <w:rFonts w:ascii="Times New Roman" w:hAnsi="Times New Roman" w:cs="Times New Roman"/>
-          <w:sz w:val="28"/>
-          <w:szCs w:val="28"/>
-          <w:lang w:val="ru-RU"/>
-        </w:rPr>
-        <w:t>Віртуалізація</w:t>
-      </w:r>
-      <w:proofErr w:type="spellEnd"/>
-      <w:r>
-        <w:rPr>
-          <w:rFonts w:ascii="Times New Roman" w:hAnsi="Times New Roman" w:cs="Times New Roman"/>
-          <w:sz w:val="28"/>
-          <w:szCs w:val="28"/>
-          <w:lang w:val="ru-RU"/>
-        </w:rPr>
-        <w:t xml:space="preserve"> включена. </w:t>
-      </w:r>
-      <w:proofErr w:type="spellStart"/>
-      <w:r>
-        <w:rPr>
-          <w:rFonts w:ascii="Times New Roman" w:hAnsi="Times New Roman" w:cs="Times New Roman"/>
-          <w:sz w:val="28"/>
-          <w:szCs w:val="28"/>
-          <w:lang w:val="en-US"/>
-        </w:rPr>
-        <w:t>K</w:t>
-      </w:r>
-      <w:r>
-        <w:rPr>
-          <w:rFonts w:ascii="Times New Roman" w:hAnsi="Times New Roman" w:cs="Times New Roman"/>
-          <w:sz w:val="28"/>
-          <w:szCs w:val="28"/>
-          <w:lang w:val="en-US"/>
-        </w:rPr>
-        <w:t>ubectl</w:t>
-      </w:r>
-      <w:proofErr w:type="spellEnd"/>
-      <w:r>
-        <w:rPr>
-          <w:rFonts w:ascii="Times New Roman" w:hAnsi="Times New Roman" w:cs="Times New Roman"/>
-          <w:sz w:val="28"/>
-          <w:szCs w:val="28"/>
-          <w:lang w:val="ru-RU"/>
-        </w:rPr>
-        <w:t>/</w:t>
-      </w:r>
-      <w:proofErr w:type="spellStart"/>
-      <w:r>
-        <w:rPr>
-          <w:rFonts w:ascii="Times New Roman" w:hAnsi="Times New Roman" w:cs="Times New Roman"/>
-          <w:sz w:val="28"/>
-          <w:szCs w:val="28"/>
-          <w:lang w:val="en-US"/>
-        </w:rPr>
-        <w:t>Minikube</w:t>
-      </w:r>
-      <w:proofErr w:type="spellEnd"/>
-      <w:r>
-        <w:rPr>
-          <w:rFonts w:ascii="Times New Roman" w:hAnsi="Times New Roman" w:cs="Times New Roman"/>
-          <w:sz w:val="28"/>
-          <w:szCs w:val="28"/>
-          <w:lang w:val="ru-RU"/>
-        </w:rPr>
-        <w:t xml:space="preserve"> </w:t>
-      </w:r>
-      <w:proofErr w:type="spellStart"/>
-      <w:r>
-        <w:rPr>
-          <w:rFonts w:ascii="Times New Roman" w:hAnsi="Times New Roman" w:cs="Times New Roman"/>
-          <w:sz w:val="28"/>
-          <w:szCs w:val="28"/>
-          <w:lang w:val="ru-RU"/>
-        </w:rPr>
-        <w:t>встановлено</w:t>
-      </w:r>
-      <w:proofErr w:type="spellEnd"/>
-      <w:r>
-        <w:rPr>
-          <w:rFonts w:ascii="Times New Roman" w:hAnsi="Times New Roman" w:cs="Times New Roman"/>
-          <w:sz w:val="28"/>
-          <w:szCs w:val="28"/>
-          <w:lang w:val="ru-RU"/>
-        </w:rPr>
-        <w:t xml:space="preserve"> </w:t>
-      </w:r>
-      <w:proofErr w:type="spellStart"/>
-      <w:r>
-        <w:rPr>
-          <w:rFonts w:ascii="Times New Roman" w:hAnsi="Times New Roman" w:cs="Times New Roman"/>
-          <w:sz w:val="28"/>
-          <w:szCs w:val="28"/>
-          <w:lang w:val="ru-RU"/>
-        </w:rPr>
-        <w:t>рік</w:t>
-      </w:r>
-      <w:proofErr w:type="spellEnd"/>
-      <w:r>
-        <w:rPr>
-          <w:rFonts w:ascii="Times New Roman" w:hAnsi="Times New Roman" w:cs="Times New Roman"/>
-          <w:sz w:val="28"/>
-          <w:szCs w:val="28"/>
-          <w:lang w:val="ru-RU"/>
-        </w:rPr>
-        <w:t xml:space="preserve"> тому, </w:t>
-      </w:r>
-      <w:proofErr w:type="spellStart"/>
-      <w:r>
-        <w:rPr>
-          <w:rFonts w:ascii="Times New Roman" w:hAnsi="Times New Roman" w:cs="Times New Roman"/>
-          <w:sz w:val="28"/>
-          <w:szCs w:val="28"/>
-          <w:lang w:val="ru-RU"/>
-        </w:rPr>
-        <w:t>перевіримо</w:t>
-      </w:r>
-      <w:proofErr w:type="spellEnd"/>
-      <w:r>
-        <w:rPr>
-          <w:rFonts w:ascii="Times New Roman" w:hAnsi="Times New Roman" w:cs="Times New Roman"/>
-          <w:sz w:val="28"/>
-          <w:szCs w:val="28"/>
-          <w:lang w:val="ru-RU"/>
-        </w:rPr>
-        <w:t xml:space="preserve"> </w:t>
-      </w:r>
-      <w:proofErr w:type="spellStart"/>
-      <w:r>
-        <w:rPr>
-          <w:rFonts w:ascii="Times New Roman" w:hAnsi="Times New Roman" w:cs="Times New Roman"/>
-          <w:sz w:val="28"/>
-          <w:szCs w:val="28"/>
-          <w:lang w:val="ru-RU"/>
-        </w:rPr>
-        <w:t>що</w:t>
-      </w:r>
-      <w:proofErr w:type="spellEnd"/>
-      <w:r>
-        <w:rPr>
-          <w:rFonts w:ascii="Times New Roman" w:hAnsi="Times New Roman" w:cs="Times New Roman"/>
-          <w:sz w:val="28"/>
-          <w:szCs w:val="28"/>
-          <w:lang w:val="ru-RU"/>
-        </w:rPr>
-        <w:t xml:space="preserve"> вони </w:t>
-      </w:r>
-      <w:proofErr w:type="spellStart"/>
-      <w:r>
-        <w:rPr>
-          <w:rFonts w:ascii="Times New Roman" w:hAnsi="Times New Roman" w:cs="Times New Roman"/>
-          <w:sz w:val="28"/>
-          <w:szCs w:val="28"/>
-          <w:lang w:val="ru-RU"/>
-        </w:rPr>
-        <w:t>ще</w:t>
-      </w:r>
-      <w:proofErr w:type="spellEnd"/>
-      <w:r>
-        <w:rPr>
-          <w:rFonts w:ascii="Times New Roman" w:hAnsi="Times New Roman" w:cs="Times New Roman"/>
-          <w:sz w:val="28"/>
-          <w:szCs w:val="28"/>
-          <w:lang w:val="ru-RU"/>
-        </w:rPr>
-        <w:t xml:space="preserve"> </w:t>
-      </w:r>
-      <w:proofErr w:type="spellStart"/>
-      <w:r>
-        <w:rPr>
-          <w:rFonts w:ascii="Times New Roman" w:hAnsi="Times New Roman" w:cs="Times New Roman"/>
-          <w:sz w:val="28"/>
-          <w:szCs w:val="28"/>
-          <w:lang w:val="ru-RU"/>
-        </w:rPr>
-        <w:t>живі</w:t>
-      </w:r>
-      <w:proofErr w:type="spellEnd"/>
-      <w:r>
-        <w:rPr>
-          <w:rFonts w:ascii="Times New Roman" w:hAnsi="Times New Roman" w:cs="Times New Roman"/>
-          <w:sz w:val="28"/>
-          <w:szCs w:val="28"/>
-          <w:lang w:val="ru-RU"/>
-        </w:rPr>
-        <w:t>:</w:t>
-      </w:r>
-      <w:r>
-        <w:rPr>
-          <w:rFonts w:ascii="Times New Roman" w:hAnsi="Times New Roman" w:cs="Times New Roman"/>
-          <w:sz w:val="28"/>
-          <w:szCs w:val="28"/>
-          <w:lang w:val="ru-RU"/>
-        </w:rPr>
-        <w:br/>
-      </w:r>
-      <w:r>
-        <w:rPr>
-          <w:rFonts w:ascii="Times New Roman" w:hAnsi="Times New Roman" w:cs="Times New Roman"/>
-          <w:sz w:val="28"/>
-          <w:szCs w:val="28"/>
-          <w:lang w:val="ru-RU"/>
+        </w:rPr>
+      </w:pPr>
+      <w:r>
+        <w:rPr>
+          <w:rFonts w:ascii="Times New Roman" w:hAnsi="Times New Roman" w:cs="Times New Roman"/>
+          <w:noProof/>
+          <w:sz w:val="28"/>
+          <w:szCs w:val="28"/>
         </w:rPr>
         <w:drawing>
-          <wp:inline distT="0" distB="0" distL="0" distR="0" wp14:anchorId="364E07C8" wp14:editId="1280E15E">
-            <wp:extent cx="5912746" cy="814812"/>
-            <wp:effectExtent l="0" t="0" r="0" b="4445"/>
-            <wp:docPr id="9" name="Picture 9"/>
+          <wp:inline distT="0" distB="0" distL="0" distR="0" wp14:anchorId="71DEFF81" wp14:editId="75FC79C5">
+            <wp:extent cx="6652617" cy="238125"/>
+            <wp:effectExtent l="0" t="0" r="0" b="0"/>
+            <wp:docPr id="8" name="Picture 8"/>
             <wp:cNvGraphicFramePr>
               <a:graphicFrameLocks xmlns:a="http://schemas.openxmlformats.org/drawingml/2006/main" noChangeAspect="1"/>
             </wp:cNvGraphicFramePr>
@@ -1805,7 +1096,7 @@
                   <pic:spPr>
                     <a:xfrm>
                       <a:off x="0" y="0"/>
-                      <a:ext cx="5965501" cy="822082"/>
+                      <a:ext cx="6677354" cy="239010"/>
                     </a:xfrm>
                     <a:prstGeom prst="rect">
                       <a:avLst/>
@@ -1820,27 +1111,46 @@
     </w:p>
     <w:p>
       <w:pPr>
+        <w:pStyle w:val="ListParagraph"/>
+        <w:numPr>
+          <w:ilvl w:val="0"/>
+          <w:numId w:val="6"/>
+        </w:numPr>
         <w:spacing w:after="0" w:line="360" w:lineRule="auto"/>
-        <w:jc w:val="center"/>
-        <w:rPr>
-          <w:rFonts w:ascii="Times New Roman" w:hAnsi="Times New Roman" w:cs="Times New Roman"/>
-          <w:sz w:val="28"/>
-          <w:szCs w:val="28"/>
-          <w:lang w:val="en-US"/>
-        </w:rPr>
-      </w:pPr>
-      <w:r>
-        <w:rPr>
-          <w:rFonts w:ascii="Times New Roman" w:hAnsi="Times New Roman" w:cs="Times New Roman"/>
-          <w:sz w:val="28"/>
-          <w:szCs w:val="28"/>
-          <w:lang w:val="en-US"/>
+        <w:rPr>
+          <w:rFonts w:ascii="Times New Roman" w:hAnsi="Times New Roman" w:cs="Times New Roman"/>
+          <w:sz w:val="28"/>
+          <w:szCs w:val="28"/>
+        </w:rPr>
+      </w:pPr>
+      <w:r>
+        <w:rPr>
+          <w:rFonts w:ascii="Times New Roman" w:hAnsi="Times New Roman" w:cs="Times New Roman"/>
+          <w:sz w:val="28"/>
+          <w:szCs w:val="28"/>
+        </w:rPr>
+        <w:t>Віртуалізація включена. Kubectl/Minikube встановлено рік тому, перевіримо що вони ще живі:</w:t>
+      </w:r>
+      <w:r>
+        <w:rPr>
+          <w:rFonts w:ascii="Times New Roman" w:hAnsi="Times New Roman" w:cs="Times New Roman"/>
+          <w:sz w:val="28"/>
+          <w:szCs w:val="28"/>
+        </w:rPr>
+        <w:br/>
+      </w:r>
+      <w:r>
+        <w:rPr>
+          <w:rFonts w:ascii="Times New Roman" w:hAnsi="Times New Roman" w:cs="Times New Roman"/>
+          <w:noProof/>
+          <w:sz w:val="28"/>
+          <w:szCs w:val="28"/>
         </w:rPr>
         <w:drawing>
-          <wp:inline distT="0" distB="0" distL="0" distR="0" wp14:anchorId="7E0FAFCD" wp14:editId="52FD33AC">
-            <wp:extent cx="6133157" cy="2086824"/>
-            <wp:effectExtent l="0" t="0" r="1270" b="8890"/>
-            <wp:docPr id="21" name="Picture 21"/>
+          <wp:inline distT="0" distB="0" distL="0" distR="0" wp14:anchorId="364E07C8" wp14:editId="1280E15E">
+            <wp:extent cx="5912746" cy="814812"/>
+            <wp:effectExtent l="0" t="0" r="0" b="4445"/>
+            <wp:docPr id="9" name="Picture 9"/>
             <wp:cNvGraphicFramePr>
               <a:graphicFrameLocks xmlns:a="http://schemas.openxmlformats.org/drawingml/2006/main" noChangeAspect="1"/>
             </wp:cNvGraphicFramePr>
@@ -1860,7 +1170,7 @@
                   <pic:spPr>
                     <a:xfrm>
                       <a:off x="0" y="0"/>
-                      <a:ext cx="6164328" cy="2097430"/>
+                      <a:ext cx="5965501" cy="822082"/>
                     </a:xfrm>
                     <a:prstGeom prst="rect">
                       <a:avLst/>
@@ -1881,21 +1191,20 @@
           <w:rFonts w:ascii="Times New Roman" w:hAnsi="Times New Roman" w:cs="Times New Roman"/>
           <w:sz w:val="28"/>
           <w:szCs w:val="28"/>
-          <w:lang w:val="en-US"/>
-        </w:rPr>
-      </w:pPr>
-      <w:r>
-        <w:rPr>
-          <w:rFonts w:ascii="Times New Roman" w:hAnsi="Times New Roman" w:cs="Times New Roman"/>
-          <w:sz w:val="28"/>
-          <w:szCs w:val="28"/>
-          <w:lang w:val="en-US"/>
+        </w:rPr>
+      </w:pPr>
+      <w:r>
+        <w:rPr>
+          <w:rFonts w:ascii="Times New Roman" w:hAnsi="Times New Roman" w:cs="Times New Roman"/>
+          <w:noProof/>
+          <w:sz w:val="28"/>
+          <w:szCs w:val="28"/>
         </w:rPr>
         <w:drawing>
-          <wp:inline distT="0" distB="0" distL="0" distR="0" wp14:anchorId="1BBBF6E6" wp14:editId="0AD7ADE9">
-            <wp:extent cx="5849037" cy="1616044"/>
-            <wp:effectExtent l="0" t="0" r="0" b="3810"/>
-            <wp:docPr id="22" name="Picture 22"/>
+          <wp:inline distT="0" distB="0" distL="0" distR="0" wp14:anchorId="7E0FAFCD" wp14:editId="52FD33AC">
+            <wp:extent cx="6133157" cy="2086824"/>
+            <wp:effectExtent l="0" t="0" r="1270" b="8890"/>
+            <wp:docPr id="21" name="Picture 21"/>
             <wp:cNvGraphicFramePr>
               <a:graphicFrameLocks xmlns:a="http://schemas.openxmlformats.org/drawingml/2006/main" noChangeAspect="1"/>
             </wp:cNvGraphicFramePr>
@@ -1915,7 +1224,7 @@
                   <pic:spPr>
                     <a:xfrm>
                       <a:off x="0" y="0"/>
-                      <a:ext cx="5912124" cy="1633475"/>
+                      <a:ext cx="6164328" cy="2097430"/>
                     </a:xfrm>
                     <a:prstGeom prst="rect">
                       <a:avLst/>
@@ -1936,153 +1245,20 @@
           <w:rFonts w:ascii="Times New Roman" w:hAnsi="Times New Roman" w:cs="Times New Roman"/>
           <w:sz w:val="28"/>
           <w:szCs w:val="28"/>
-          <w:lang w:val="en-US"/>
-        </w:rPr>
-      </w:pPr>
-    </w:p>
-    <w:p>
-      <w:pPr>
-        <w:spacing w:after="0" w:line="360" w:lineRule="auto"/>
-        <w:jc w:val="center"/>
-        <w:rPr>
-          <w:rFonts w:ascii="Times New Roman" w:hAnsi="Times New Roman" w:cs="Times New Roman"/>
-          <w:sz w:val="28"/>
-          <w:szCs w:val="28"/>
-          <w:lang w:val="en-US"/>
-        </w:rPr>
-      </w:pPr>
-    </w:p>
-    <w:p>
-      <w:pPr>
-        <w:spacing w:after="0" w:line="360" w:lineRule="auto"/>
-        <w:jc w:val="center"/>
-        <w:rPr>
-          <w:rFonts w:ascii="Times New Roman" w:hAnsi="Times New Roman" w:cs="Times New Roman"/>
-          <w:sz w:val="28"/>
-          <w:szCs w:val="28"/>
-          <w:lang w:val="en-US"/>
-        </w:rPr>
-      </w:pPr>
-    </w:p>
-    <w:p>
-      <w:pPr>
-        <w:pStyle w:val="ListParagraph"/>
-        <w:numPr>
-          <w:ilvl w:val="0"/>
-          <w:numId w:val="6"/>
-        </w:numPr>
-        <w:spacing w:after="0" w:line="360" w:lineRule="auto"/>
-        <w:rPr>
-          <w:rFonts w:ascii="Times New Roman" w:hAnsi="Times New Roman" w:cs="Times New Roman"/>
-          <w:sz w:val="28"/>
-          <w:szCs w:val="28"/>
-          <w:lang w:val="ru-RU"/>
-        </w:rPr>
-      </w:pPr>
-      <w:proofErr w:type="spellStart"/>
-      <w:r>
-        <w:rPr>
-          <w:rFonts w:ascii="Times New Roman" w:hAnsi="Times New Roman" w:cs="Times New Roman"/>
-          <w:sz w:val="28"/>
-          <w:szCs w:val="28"/>
-          <w:lang w:val="ru-RU"/>
-        </w:rPr>
-        <w:t>Перевіримо</w:t>
-      </w:r>
-      <w:proofErr w:type="spellEnd"/>
-      <w:r>
-        <w:rPr>
-          <w:rFonts w:ascii="Times New Roman" w:hAnsi="Times New Roman" w:cs="Times New Roman"/>
-          <w:sz w:val="28"/>
-          <w:szCs w:val="28"/>
-          <w:lang w:val="ru-RU"/>
-        </w:rPr>
-        <w:t xml:space="preserve"> </w:t>
-      </w:r>
-      <w:proofErr w:type="spellStart"/>
-      <w:r>
-        <w:rPr>
-          <w:rFonts w:ascii="Times New Roman" w:hAnsi="Times New Roman" w:cs="Times New Roman"/>
-          <w:sz w:val="28"/>
-          <w:szCs w:val="28"/>
-          <w:lang w:val="ru-RU"/>
-        </w:rPr>
-        <w:t>ноди</w:t>
-      </w:r>
-      <w:proofErr w:type="spellEnd"/>
-      <w:r>
-        <w:rPr>
-          <w:rFonts w:ascii="Times New Roman" w:hAnsi="Times New Roman" w:cs="Times New Roman"/>
-          <w:sz w:val="28"/>
-          <w:szCs w:val="28"/>
-          <w:lang w:val="ru-RU"/>
-        </w:rPr>
-        <w:t xml:space="preserve"> та </w:t>
-      </w:r>
-      <w:proofErr w:type="spellStart"/>
-      <w:r>
-        <w:rPr>
-          <w:rFonts w:ascii="Times New Roman" w:hAnsi="Times New Roman" w:cs="Times New Roman"/>
-          <w:sz w:val="28"/>
-          <w:szCs w:val="28"/>
-          <w:lang w:val="ru-RU"/>
-        </w:rPr>
-        <w:t>сервіси</w:t>
-      </w:r>
-      <w:proofErr w:type="spellEnd"/>
-      <w:r>
-        <w:rPr>
-          <w:rFonts w:ascii="Times New Roman" w:hAnsi="Times New Roman" w:cs="Times New Roman"/>
-          <w:sz w:val="28"/>
-          <w:szCs w:val="28"/>
-          <w:lang w:val="ru-RU"/>
-        </w:rPr>
-        <w:t xml:space="preserve"> </w:t>
-      </w:r>
-      <w:proofErr w:type="spellStart"/>
-      <w:r>
-        <w:rPr>
-          <w:rFonts w:ascii="Times New Roman" w:hAnsi="Times New Roman" w:cs="Times New Roman"/>
-          <w:sz w:val="28"/>
-          <w:szCs w:val="28"/>
-          <w:lang w:val="en-GB"/>
-        </w:rPr>
-        <w:t>kubectl</w:t>
-      </w:r>
-      <w:proofErr w:type="spellEnd"/>
-      <w:r>
-        <w:rPr>
-          <w:rFonts w:ascii="Times New Roman" w:hAnsi="Times New Roman" w:cs="Times New Roman"/>
-          <w:sz w:val="28"/>
-          <w:szCs w:val="28"/>
-          <w:lang w:val="ru-RU"/>
-        </w:rPr>
-        <w:t>:</w:t>
-      </w:r>
-    </w:p>
-    <w:p>
-      <w:pPr>
-        <w:spacing w:after="0" w:line="360" w:lineRule="auto"/>
-        <w:jc w:val="center"/>
-        <w:rPr>
-          <w:rFonts w:ascii="Times New Roman" w:hAnsi="Times New Roman" w:cs="Times New Roman"/>
-          <w:sz w:val="28"/>
-          <w:szCs w:val="28"/>
-          <w:lang w:val="en-US"/>
-        </w:rPr>
-      </w:pPr>
-      <w:r>
-        <w:rPr>
-          <w:rFonts w:ascii="Times New Roman" w:hAnsi="Times New Roman" w:cs="Times New Roman"/>
-          <w:sz w:val="28"/>
-          <w:szCs w:val="28"/>
-          <w:lang w:val="en-US"/>
+        </w:rPr>
+      </w:pPr>
+      <w:r>
+        <w:rPr>
+          <w:rFonts w:ascii="Times New Roman" w:hAnsi="Times New Roman" w:cs="Times New Roman"/>
+          <w:noProof/>
+          <w:sz w:val="28"/>
+          <w:szCs w:val="28"/>
         </w:rPr>
         <w:drawing>
-          <wp:inline distT="0" distB="0" distL="0" distR="0" wp14:anchorId="1501CAD1" wp14:editId="14AE0E79">
-            <wp:extent cx="5139535" cy="701643"/>
-            <wp:effectExtent l="0" t="0" r="4445" b="3810"/>
-            <wp:docPr id="23" name="Picture 23"/>
+          <wp:inline distT="0" distB="0" distL="0" distR="0" wp14:anchorId="1BBBF6E6" wp14:editId="0AD7ADE9">
+            <wp:extent cx="5849037" cy="1616044"/>
+            <wp:effectExtent l="0" t="0" r="0" b="3810"/>
+            <wp:docPr id="22" name="Picture 22"/>
             <wp:cNvGraphicFramePr>
               <a:graphicFrameLocks xmlns:a="http://schemas.openxmlformats.org/drawingml/2006/main" noChangeAspect="1"/>
             </wp:cNvGraphicFramePr>
@@ -2102,7 +1278,7 @@
                   <pic:spPr>
                     <a:xfrm>
                       <a:off x="0" y="0"/>
-                      <a:ext cx="5206602" cy="710799"/>
+                      <a:ext cx="5912124" cy="1633475"/>
                     </a:xfrm>
                     <a:prstGeom prst="rect">
                       <a:avLst/>
@@ -2123,21 +1299,84 @@
           <w:rFonts w:ascii="Times New Roman" w:hAnsi="Times New Roman" w:cs="Times New Roman"/>
           <w:sz w:val="28"/>
           <w:szCs w:val="28"/>
-          <w:lang w:val="en-US"/>
-        </w:rPr>
-      </w:pPr>
-      <w:r>
-        <w:rPr>
-          <w:rFonts w:ascii="Times New Roman" w:hAnsi="Times New Roman" w:cs="Times New Roman"/>
-          <w:sz w:val="28"/>
-          <w:szCs w:val="28"/>
-          <w:lang w:val="en-US"/>
+        </w:rPr>
+      </w:pPr>
+    </w:p>
+    <w:p>
+      <w:pPr>
+        <w:spacing w:after="0" w:line="360" w:lineRule="auto"/>
+        <w:jc w:val="center"/>
+        <w:rPr>
+          <w:rFonts w:ascii="Times New Roman" w:hAnsi="Times New Roman" w:cs="Times New Roman"/>
+          <w:sz w:val="28"/>
+          <w:szCs w:val="28"/>
+        </w:rPr>
+      </w:pPr>
+    </w:p>
+    <w:p>
+      <w:pPr>
+        <w:spacing w:after="0" w:line="360" w:lineRule="auto"/>
+        <w:jc w:val="center"/>
+        <w:rPr>
+          <w:rFonts w:ascii="Times New Roman" w:hAnsi="Times New Roman" w:cs="Times New Roman"/>
+          <w:sz w:val="28"/>
+          <w:szCs w:val="28"/>
+        </w:rPr>
+      </w:pPr>
+    </w:p>
+    <w:p>
+      <w:pPr>
+        <w:pStyle w:val="ListParagraph"/>
+        <w:numPr>
+          <w:ilvl w:val="0"/>
+          <w:numId w:val="6"/>
+        </w:numPr>
+        <w:spacing w:after="0" w:line="360" w:lineRule="auto"/>
+        <w:rPr>
+          <w:rFonts w:ascii="Times New Roman" w:hAnsi="Times New Roman" w:cs="Times New Roman"/>
+          <w:sz w:val="28"/>
+          <w:szCs w:val="28"/>
+        </w:rPr>
+      </w:pPr>
+      <w:r>
+        <w:rPr>
+          <w:rFonts w:ascii="Times New Roman" w:hAnsi="Times New Roman" w:cs="Times New Roman"/>
+          <w:sz w:val="28"/>
+          <w:szCs w:val="28"/>
+        </w:rPr>
+        <w:t>Перевіримо ноди та сервіси kubectl</w:t>
+      </w:r>
+      <w:r>
+        <w:rPr>
+          <w:rFonts w:ascii="Times New Roman" w:hAnsi="Times New Roman" w:cs="Times New Roman"/>
+          <w:sz w:val="28"/>
+          <w:szCs w:val="28"/>
+        </w:rPr>
+        <w:t>:</w:t>
+      </w:r>
+    </w:p>
+    <w:p>
+      <w:pPr>
+        <w:spacing w:after="0" w:line="360" w:lineRule="auto"/>
+        <w:jc w:val="center"/>
+        <w:rPr>
+          <w:rFonts w:ascii="Times New Roman" w:hAnsi="Times New Roman" w:cs="Times New Roman"/>
+          <w:sz w:val="28"/>
+          <w:szCs w:val="28"/>
+        </w:rPr>
+      </w:pPr>
+      <w:r>
+        <w:rPr>
+          <w:rFonts w:ascii="Times New Roman" w:hAnsi="Times New Roman" w:cs="Times New Roman"/>
+          <w:noProof/>
+          <w:sz w:val="28"/>
+          <w:szCs w:val="28"/>
         </w:rPr>
         <w:drawing>
-          <wp:inline distT="0" distB="0" distL="0" distR="0" wp14:anchorId="3E8A0BBF" wp14:editId="60B7F3E1">
-            <wp:extent cx="5184917" cy="751438"/>
-            <wp:effectExtent l="0" t="0" r="0" b="0"/>
-            <wp:docPr id="24" name="Picture 24"/>
+          <wp:inline distT="0" distB="0" distL="0" distR="0" wp14:anchorId="1501CAD1" wp14:editId="14AE0E79">
+            <wp:extent cx="5139535" cy="701643"/>
+            <wp:effectExtent l="0" t="0" r="4445" b="3810"/>
+            <wp:docPr id="23" name="Picture 23"/>
             <wp:cNvGraphicFramePr>
               <a:graphicFrameLocks xmlns:a="http://schemas.openxmlformats.org/drawingml/2006/main" noChangeAspect="1"/>
             </wp:cNvGraphicFramePr>
@@ -2157,7 +1396,7 @@
                   <pic:spPr>
                     <a:xfrm>
                       <a:off x="0" y="0"/>
-                      <a:ext cx="5242219" cy="759743"/>
+                      <a:ext cx="5206602" cy="710799"/>
                     </a:xfrm>
                     <a:prstGeom prst="rect">
                       <a:avLst/>
@@ -2172,169 +1411,26 @@
     </w:p>
     <w:p>
       <w:pPr>
-        <w:pStyle w:val="ListParagraph"/>
-        <w:numPr>
-          <w:ilvl w:val="0"/>
-          <w:numId w:val="6"/>
-        </w:numPr>
         <w:spacing w:after="0" w:line="360" w:lineRule="auto"/>
-        <w:rPr>
-          <w:rFonts w:ascii="Times New Roman" w:hAnsi="Times New Roman" w:cs="Times New Roman"/>
-          <w:sz w:val="28"/>
-          <w:szCs w:val="28"/>
-          <w:lang w:val="ru-RU"/>
-        </w:rPr>
-      </w:pPr>
-      <w:proofErr w:type="spellStart"/>
-      <w:r>
-        <w:rPr>
-          <w:rFonts w:ascii="Times New Roman" w:hAnsi="Times New Roman" w:cs="Times New Roman"/>
-          <w:sz w:val="28"/>
-          <w:szCs w:val="28"/>
-          <w:lang w:val="ru-RU"/>
-        </w:rPr>
-        <w:t>Перейдемо</w:t>
-      </w:r>
-      <w:proofErr w:type="spellEnd"/>
-      <w:r>
-        <w:rPr>
-          <w:rFonts w:ascii="Times New Roman" w:hAnsi="Times New Roman" w:cs="Times New Roman"/>
-          <w:sz w:val="28"/>
-          <w:szCs w:val="28"/>
-          <w:lang w:val="ru-RU"/>
-        </w:rPr>
-        <w:t xml:space="preserve"> до деплою </w:t>
-      </w:r>
-      <w:proofErr w:type="spellStart"/>
-      <w:r>
-        <w:rPr>
-          <w:rFonts w:ascii="Times New Roman" w:hAnsi="Times New Roman" w:cs="Times New Roman"/>
-          <w:sz w:val="28"/>
-          <w:szCs w:val="28"/>
-          <w:lang w:val="ru-RU"/>
-        </w:rPr>
-        <w:t>застосунку</w:t>
-      </w:r>
-      <w:proofErr w:type="spellEnd"/>
-      <w:r>
-        <w:rPr>
-          <w:rFonts w:ascii="Times New Roman" w:hAnsi="Times New Roman" w:cs="Times New Roman"/>
-          <w:sz w:val="28"/>
-          <w:szCs w:val="28"/>
-          <w:lang w:val="ru-RU"/>
-        </w:rPr>
-        <w:t>.</w:t>
-      </w:r>
-      <w:r>
-        <w:rPr>
-          <w:rFonts w:ascii="Times New Roman" w:hAnsi="Times New Roman" w:cs="Times New Roman"/>
-          <w:sz w:val="28"/>
-          <w:szCs w:val="28"/>
-          <w:lang w:val="ru-RU"/>
-        </w:rPr>
-        <w:t xml:space="preserve"> </w:t>
-      </w:r>
-      <w:proofErr w:type="spellStart"/>
-      <w:r>
-        <w:rPr>
-          <w:rFonts w:ascii="Times New Roman" w:hAnsi="Times New Roman" w:cs="Times New Roman"/>
-          <w:sz w:val="28"/>
-          <w:szCs w:val="28"/>
-          <w:lang w:val="ru-RU"/>
-        </w:rPr>
-        <w:t>Створимо</w:t>
-      </w:r>
-      <w:proofErr w:type="spellEnd"/>
-      <w:r>
-        <w:rPr>
-          <w:rFonts w:ascii="Times New Roman" w:hAnsi="Times New Roman" w:cs="Times New Roman"/>
-          <w:sz w:val="28"/>
-          <w:szCs w:val="28"/>
-          <w:lang w:val="ru-RU"/>
-        </w:rPr>
-        <w:t xml:space="preserve"> </w:t>
-      </w:r>
-      <w:proofErr w:type="spellStart"/>
-      <w:r>
-        <w:rPr>
-          <w:rFonts w:ascii="Times New Roman" w:hAnsi="Times New Roman" w:cs="Times New Roman"/>
-          <w:sz w:val="28"/>
-          <w:szCs w:val="28"/>
-          <w:lang w:val="ru-RU"/>
-        </w:rPr>
-        <w:t>конфіг</w:t>
-      </w:r>
-      <w:proofErr w:type="spellEnd"/>
-      <w:r>
-        <w:rPr>
-          <w:rFonts w:ascii="Times New Roman" w:hAnsi="Times New Roman" w:cs="Times New Roman"/>
-          <w:sz w:val="28"/>
-          <w:szCs w:val="28"/>
-          <w:lang w:val="ru-RU"/>
-        </w:rPr>
-        <w:t xml:space="preserve"> для </w:t>
-      </w:r>
-      <w:proofErr w:type="spellStart"/>
-      <w:r>
-        <w:rPr>
-          <w:rFonts w:ascii="Times New Roman" w:hAnsi="Times New Roman" w:cs="Times New Roman"/>
-          <w:sz w:val="28"/>
-          <w:szCs w:val="28"/>
-          <w:lang w:val="ru-RU"/>
-        </w:rPr>
-        <w:t>бази</w:t>
-      </w:r>
-      <w:proofErr w:type="spellEnd"/>
-      <w:r>
-        <w:rPr>
-          <w:rFonts w:ascii="Times New Roman" w:hAnsi="Times New Roman" w:cs="Times New Roman"/>
-          <w:sz w:val="28"/>
-          <w:szCs w:val="28"/>
-          <w:lang w:val="ru-RU"/>
-        </w:rPr>
-        <w:t xml:space="preserve"> </w:t>
-      </w:r>
-      <w:proofErr w:type="spellStart"/>
-      <w:r>
-        <w:rPr>
-          <w:rFonts w:ascii="Times New Roman" w:hAnsi="Times New Roman" w:cs="Times New Roman"/>
-          <w:sz w:val="28"/>
-          <w:szCs w:val="28"/>
-          <w:lang w:val="ru-RU"/>
-        </w:rPr>
-        <w:t>даних</w:t>
-      </w:r>
-      <w:proofErr w:type="spellEnd"/>
-      <w:r>
-        <w:rPr>
-          <w:rFonts w:ascii="Times New Roman" w:hAnsi="Times New Roman" w:cs="Times New Roman"/>
-          <w:sz w:val="28"/>
-          <w:szCs w:val="28"/>
-          <w:lang w:val="ru-RU"/>
-        </w:rPr>
-        <w:t>:</w:t>
-      </w:r>
-      <w:r>
-        <w:rPr>
-          <w:rFonts w:ascii="Times New Roman" w:hAnsi="Times New Roman" w:cs="Times New Roman"/>
-          <w:sz w:val="28"/>
-          <w:szCs w:val="28"/>
-          <w:lang w:val="ru-RU"/>
-        </w:rPr>
-        <w:br/>
-      </w:r>
-      <w:r>
-        <w:rPr>
-          <w:rFonts w:ascii="Times New Roman" w:hAnsi="Times New Roman" w:cs="Times New Roman"/>
-          <w:sz w:val="28"/>
-          <w:szCs w:val="28"/>
-          <w:lang w:val="ru-RU"/>
+        <w:jc w:val="center"/>
+        <w:rPr>
+          <w:rFonts w:ascii="Times New Roman" w:hAnsi="Times New Roman" w:cs="Times New Roman"/>
+          <w:sz w:val="28"/>
+          <w:szCs w:val="28"/>
+        </w:rPr>
+      </w:pPr>
+      <w:r>
+        <w:rPr>
+          <w:rFonts w:ascii="Times New Roman" w:hAnsi="Times New Roman" w:cs="Times New Roman"/>
+          <w:noProof/>
+          <w:sz w:val="28"/>
+          <w:szCs w:val="28"/>
         </w:rPr>
         <w:drawing>
-          <wp:inline distT="0" distB="0" distL="0" distR="0" wp14:anchorId="410C56B8" wp14:editId="651C1121">
-            <wp:extent cx="3639493" cy="2616917"/>
+          <wp:inline distT="0" distB="0" distL="0" distR="0" wp14:anchorId="3E8A0BBF" wp14:editId="60B7F3E1">
+            <wp:extent cx="5184917" cy="751438"/>
             <wp:effectExtent l="0" t="0" r="0" b="0"/>
-            <wp:docPr id="25" name="Picture 25"/>
+            <wp:docPr id="24" name="Picture 24"/>
             <wp:cNvGraphicFramePr>
               <a:graphicFrameLocks xmlns:a="http://schemas.openxmlformats.org/drawingml/2006/main" noChangeAspect="1"/>
             </wp:cNvGraphicFramePr>
@@ -2354,7 +1450,7 @@
                   <pic:spPr>
                     <a:xfrm>
                       <a:off x="0" y="0"/>
-                      <a:ext cx="3664241" cy="2634712"/>
+                      <a:ext cx="5242219" cy="759743"/>
                     </a:xfrm>
                     <a:prstGeom prst="rect">
                       <a:avLst/>
@@ -2379,167 +1475,37 @@
           <w:rFonts w:ascii="Times New Roman" w:hAnsi="Times New Roman" w:cs="Times New Roman"/>
           <w:sz w:val="28"/>
           <w:szCs w:val="28"/>
-          <w:lang w:val="en-US"/>
-        </w:rPr>
-      </w:pPr>
-      <w:proofErr w:type="spellStart"/>
-      <w:r>
-        <w:rPr>
-          <w:rFonts w:ascii="Times New Roman" w:hAnsi="Times New Roman" w:cs="Times New Roman"/>
-          <w:sz w:val="28"/>
-          <w:szCs w:val="28"/>
-          <w:lang w:val="ru-RU"/>
-        </w:rPr>
-        <w:t>З</w:t>
-      </w:r>
-      <w:r>
-        <w:rPr>
-          <w:rFonts w:ascii="Times New Roman" w:hAnsi="Times New Roman" w:cs="Times New Roman"/>
-          <w:sz w:val="28"/>
-          <w:szCs w:val="28"/>
-          <w:lang w:val="ru-RU"/>
-        </w:rPr>
-        <w:t>адеплоємо</w:t>
-      </w:r>
-      <w:proofErr w:type="spellEnd"/>
-      <w:r>
-        <w:rPr>
-          <w:rFonts w:ascii="Times New Roman" w:hAnsi="Times New Roman" w:cs="Times New Roman"/>
-          <w:sz w:val="28"/>
-          <w:szCs w:val="28"/>
-          <w:lang w:val="en-US"/>
-        </w:rPr>
-        <w:t xml:space="preserve"> </w:t>
-      </w:r>
-      <w:r>
-        <w:rPr>
-          <w:rFonts w:ascii="Times New Roman" w:hAnsi="Times New Roman" w:cs="Times New Roman"/>
-          <w:sz w:val="28"/>
-          <w:szCs w:val="28"/>
-          <w:lang w:val="ru-RU"/>
-        </w:rPr>
-        <w:t>базу</w:t>
-      </w:r>
-      <w:r>
-        <w:rPr>
-          <w:rFonts w:ascii="Times New Roman" w:hAnsi="Times New Roman" w:cs="Times New Roman"/>
-          <w:sz w:val="28"/>
-          <w:szCs w:val="28"/>
-          <w:lang w:val="en-US"/>
-        </w:rPr>
-        <w:t xml:space="preserve"> </w:t>
-      </w:r>
-      <w:proofErr w:type="spellStart"/>
-      <w:r>
-        <w:rPr>
-          <w:rFonts w:ascii="Times New Roman" w:hAnsi="Times New Roman" w:cs="Times New Roman"/>
-          <w:sz w:val="28"/>
-          <w:szCs w:val="28"/>
-          <w:lang w:val="ru-RU"/>
-        </w:rPr>
-        <w:t>даних</w:t>
-      </w:r>
-      <w:proofErr w:type="spellEnd"/>
-      <w:r>
-        <w:rPr>
-          <w:rFonts w:ascii="Times New Roman" w:hAnsi="Times New Roman" w:cs="Times New Roman"/>
-          <w:sz w:val="28"/>
-          <w:szCs w:val="28"/>
-          <w:lang w:val="en-US"/>
-        </w:rPr>
-        <w:t xml:space="preserve"> - </w:t>
-      </w:r>
-      <w:proofErr w:type="spellStart"/>
-      <w:r>
-        <w:rPr>
-          <w:rFonts w:ascii="Times New Roman" w:hAnsi="Times New Roman" w:cs="Times New Roman"/>
-          <w:sz w:val="28"/>
-          <w:szCs w:val="28"/>
-          <w:lang w:val="ru-RU"/>
-        </w:rPr>
-        <w:t>створимо</w:t>
-      </w:r>
-      <w:proofErr w:type="spellEnd"/>
-      <w:r>
-        <w:rPr>
-          <w:rFonts w:ascii="Times New Roman" w:hAnsi="Times New Roman" w:cs="Times New Roman"/>
-          <w:sz w:val="28"/>
-          <w:szCs w:val="28"/>
-          <w:lang w:val="en-US"/>
-        </w:rPr>
-        <w:t xml:space="preserve"> </w:t>
-      </w:r>
-      <w:r>
-        <w:rPr>
-          <w:rFonts w:ascii="Times New Roman" w:hAnsi="Times New Roman" w:cs="Times New Roman"/>
-          <w:sz w:val="28"/>
-          <w:szCs w:val="28"/>
-          <w:lang w:val="en-GB"/>
-        </w:rPr>
-        <w:t xml:space="preserve">Volume, </w:t>
-      </w:r>
-      <w:proofErr w:type="spellStart"/>
-      <w:r>
-        <w:rPr>
-          <w:rFonts w:ascii="Times New Roman" w:hAnsi="Times New Roman" w:cs="Times New Roman"/>
-          <w:sz w:val="28"/>
-          <w:szCs w:val="28"/>
-          <w:lang w:val="en-GB"/>
-        </w:rPr>
-        <w:t>VolumeClaims</w:t>
-      </w:r>
-      <w:proofErr w:type="spellEnd"/>
-      <w:r>
-        <w:rPr>
-          <w:rFonts w:ascii="Times New Roman" w:hAnsi="Times New Roman" w:cs="Times New Roman"/>
-          <w:sz w:val="28"/>
-          <w:szCs w:val="28"/>
-          <w:lang w:val="en-US"/>
-        </w:rPr>
-        <w:t xml:space="preserve">, </w:t>
-      </w:r>
-      <w:r>
-        <w:rPr>
-          <w:rFonts w:ascii="Times New Roman" w:hAnsi="Times New Roman" w:cs="Times New Roman"/>
-          <w:sz w:val="28"/>
-          <w:szCs w:val="28"/>
-          <w:lang w:val="en-GB"/>
-        </w:rPr>
-        <w:t xml:space="preserve">Deployment </w:t>
-      </w:r>
-      <w:r>
-        <w:rPr>
-          <w:rFonts w:ascii="Times New Roman" w:hAnsi="Times New Roman" w:cs="Times New Roman"/>
-          <w:sz w:val="28"/>
-          <w:szCs w:val="28"/>
-          <w:lang w:val="ru-RU"/>
-        </w:rPr>
-        <w:t>та</w:t>
-      </w:r>
-      <w:r>
-        <w:rPr>
-          <w:rFonts w:ascii="Times New Roman" w:hAnsi="Times New Roman" w:cs="Times New Roman"/>
-          <w:sz w:val="28"/>
-          <w:szCs w:val="28"/>
-          <w:lang w:val="en-US"/>
-        </w:rPr>
-        <w:t xml:space="preserve"> </w:t>
-      </w:r>
-      <w:r>
-        <w:rPr>
-          <w:rFonts w:ascii="Times New Roman" w:hAnsi="Times New Roman" w:cs="Times New Roman"/>
-          <w:sz w:val="28"/>
-          <w:szCs w:val="28"/>
-          <w:lang w:val="en-GB"/>
-        </w:rPr>
-        <w:t>Service</w:t>
-      </w:r>
-      <w:r>
-        <w:rPr>
-          <w:rFonts w:ascii="Times New Roman" w:hAnsi="Times New Roman" w:cs="Times New Roman"/>
-          <w:sz w:val="28"/>
-          <w:szCs w:val="28"/>
-          <w:lang w:val="en-US"/>
+        </w:rPr>
+      </w:pPr>
+      <w:r>
+        <w:rPr>
+          <w:rFonts w:ascii="Times New Roman" w:hAnsi="Times New Roman" w:cs="Times New Roman"/>
+          <w:sz w:val="28"/>
+          <w:szCs w:val="28"/>
+        </w:rPr>
+        <w:t>Перейдемо до деплою застосунку.</w:t>
+      </w:r>
+      <w:r>
+        <w:rPr>
+          <w:rFonts w:ascii="Times New Roman" w:hAnsi="Times New Roman" w:cs="Times New Roman"/>
+          <w:sz w:val="28"/>
+          <w:szCs w:val="28"/>
+        </w:rPr>
+        <w:t xml:space="preserve"> Створимо</w:t>
+      </w:r>
+      <w:r>
+        <w:rPr>
+          <w:rFonts w:ascii="Times New Roman" w:hAnsi="Times New Roman" w:cs="Times New Roman"/>
+          <w:sz w:val="28"/>
+          <w:szCs w:val="28"/>
+        </w:rPr>
+        <w:t xml:space="preserve"> конфіг для бази даних</w:t>
+      </w:r>
+      <w:r>
+        <w:rPr>
+          <w:rFonts w:ascii="Times New Roman" w:hAnsi="Times New Roman" w:cs="Times New Roman"/>
+          <w:sz w:val="28"/>
+          <w:szCs w:val="28"/>
         </w:rPr>
         <w:t>:</w:t>
       </w:r>
@@ -2548,23 +1514,21 @@
           <w:rFonts w:ascii="Times New Roman" w:hAnsi="Times New Roman" w:cs="Times New Roman"/>
           <w:sz w:val="28"/>
           <w:szCs w:val="28"/>
-          <w:lang w:val="en-US"/>
         </w:rPr>
         <w:br/>
       </w:r>
       <w:r>
         <w:rPr>
           <w:rFonts w:ascii="Times New Roman" w:hAnsi="Times New Roman" w:cs="Times New Roman"/>
-          <w:sz w:val="28"/>
-          <w:szCs w:val="28"/>
-          <w:lang w:val="en-US"/>
-        </w:rPr>
-        <w:lastRenderedPageBreak/>
+          <w:noProof/>
+          <w:sz w:val="28"/>
+          <w:szCs w:val="28"/>
+        </w:rPr>
         <w:drawing>
-          <wp:inline distT="0" distB="0" distL="0" distR="0" wp14:anchorId="3D21C7E1" wp14:editId="5D204FA7">
-            <wp:extent cx="2702459" cy="3888776"/>
-            <wp:effectExtent l="0" t="0" r="3175" b="0"/>
-            <wp:docPr id="26" name="Picture 26"/>
+          <wp:inline distT="0" distB="0" distL="0" distR="0" wp14:anchorId="410C56B8" wp14:editId="651C1121">
+            <wp:extent cx="3639493" cy="2616917"/>
+            <wp:effectExtent l="0" t="0" r="0" b="0"/>
+            <wp:docPr id="25" name="Picture 25"/>
             <wp:cNvGraphicFramePr>
               <a:graphicFrameLocks xmlns:a="http://schemas.openxmlformats.org/drawingml/2006/main" noChangeAspect="1"/>
             </wp:cNvGraphicFramePr>
@@ -2584,7 +1548,7 @@
                   <pic:spPr>
                     <a:xfrm>
                       <a:off x="0" y="0"/>
-                      <a:ext cx="2722835" cy="3918097"/>
+                      <a:ext cx="3664241" cy="2634712"/>
                     </a:xfrm>
                     <a:prstGeom prst="rect">
                       <a:avLst/>
@@ -2596,27 +1560,82 @@
           </wp:inline>
         </w:drawing>
       </w:r>
-      <w:r>
-        <w:rPr>
-          <w:rFonts w:ascii="Times New Roman" w:hAnsi="Times New Roman" w:cs="Times New Roman"/>
-          <w:sz w:val="28"/>
-          <w:szCs w:val="28"/>
-          <w:lang w:val="en-US"/>
+    </w:p>
+    <w:p>
+      <w:pPr>
+        <w:pStyle w:val="ListParagraph"/>
+        <w:numPr>
+          <w:ilvl w:val="0"/>
+          <w:numId w:val="6"/>
+        </w:numPr>
+        <w:spacing w:after="0" w:line="360" w:lineRule="auto"/>
+        <w:rPr>
+          <w:rFonts w:ascii="Times New Roman" w:hAnsi="Times New Roman" w:cs="Times New Roman"/>
+          <w:sz w:val="28"/>
+          <w:szCs w:val="28"/>
+        </w:rPr>
+      </w:pPr>
+      <w:r>
+        <w:rPr>
+          <w:rFonts w:ascii="Times New Roman" w:hAnsi="Times New Roman" w:cs="Times New Roman"/>
+          <w:sz w:val="28"/>
+          <w:szCs w:val="28"/>
+        </w:rPr>
+        <w:t>З</w:t>
+      </w:r>
+      <w:r>
+        <w:rPr>
+          <w:rFonts w:ascii="Times New Roman" w:hAnsi="Times New Roman" w:cs="Times New Roman"/>
+          <w:sz w:val="28"/>
+          <w:szCs w:val="28"/>
+        </w:rPr>
+        <w:t>адеплоємо базу даних</w:t>
+      </w:r>
+      <w:r>
+        <w:rPr>
+          <w:rFonts w:ascii="Times New Roman" w:hAnsi="Times New Roman" w:cs="Times New Roman"/>
+          <w:sz w:val="28"/>
+          <w:szCs w:val="28"/>
+        </w:rPr>
+        <w:t xml:space="preserve"> - </w:t>
+      </w:r>
+      <w:r>
+        <w:rPr>
+          <w:rFonts w:ascii="Times New Roman" w:hAnsi="Times New Roman" w:cs="Times New Roman"/>
+          <w:sz w:val="28"/>
+          <w:szCs w:val="28"/>
+        </w:rPr>
+        <w:t>створимо Volume, VolumeClaims, Deployment та Service</w:t>
+      </w:r>
+      <w:r>
+        <w:rPr>
+          <w:rFonts w:ascii="Times New Roman" w:hAnsi="Times New Roman" w:cs="Times New Roman"/>
+          <w:sz w:val="28"/>
+          <w:szCs w:val="28"/>
+        </w:rPr>
+        <w:t>:</w:t>
+      </w:r>
+      <w:r>
+        <w:rPr>
+          <w:rFonts w:ascii="Times New Roman" w:hAnsi="Times New Roman" w:cs="Times New Roman"/>
+          <w:sz w:val="28"/>
+          <w:szCs w:val="28"/>
         </w:rPr>
         <w:br/>
       </w:r>
       <w:r>
         <w:rPr>
           <w:rFonts w:ascii="Times New Roman" w:hAnsi="Times New Roman" w:cs="Times New Roman"/>
-          <w:sz w:val="28"/>
-          <w:szCs w:val="28"/>
-          <w:lang w:val="en-US"/>
-        </w:rPr>
+          <w:noProof/>
+          <w:sz w:val="28"/>
+          <w:szCs w:val="28"/>
+        </w:rPr>
+        <w:lastRenderedPageBreak/>
         <w:drawing>
-          <wp:inline distT="0" distB="0" distL="0" distR="0" wp14:anchorId="4432C984" wp14:editId="639058A1">
-            <wp:extent cx="2688879" cy="4570617"/>
-            <wp:effectExtent l="0" t="0" r="0" b="1905"/>
-            <wp:docPr id="27" name="Picture 27"/>
+          <wp:inline distT="0" distB="0" distL="0" distR="0" wp14:anchorId="3D21C7E1" wp14:editId="5D204FA7">
+            <wp:extent cx="2702459" cy="3888776"/>
+            <wp:effectExtent l="0" t="0" r="3175" b="0"/>
+            <wp:docPr id="26" name="Picture 26"/>
             <wp:cNvGraphicFramePr>
               <a:graphicFrameLocks xmlns:a="http://schemas.openxmlformats.org/drawingml/2006/main" noChangeAspect="1"/>
             </wp:cNvGraphicFramePr>
@@ -2636,7 +1655,7 @@
                   <pic:spPr>
                     <a:xfrm>
                       <a:off x="0" y="0"/>
-                      <a:ext cx="2694869" cy="4580798"/>
+                      <a:ext cx="2722835" cy="3918097"/>
                     </a:xfrm>
                     <a:prstGeom prst="rect">
                       <a:avLst/>
@@ -2648,187 +1667,26 @@
           </wp:inline>
         </w:drawing>
       </w:r>
-    </w:p>
-    <w:p>
-      <w:pPr>
-        <w:pStyle w:val="ListParagraph"/>
-        <w:numPr>
-          <w:ilvl w:val="0"/>
-          <w:numId w:val="6"/>
-        </w:numPr>
-        <w:spacing w:after="0" w:line="360" w:lineRule="auto"/>
-        <w:rPr>
-          <w:rFonts w:ascii="Times New Roman" w:hAnsi="Times New Roman" w:cs="Times New Roman"/>
-          <w:sz w:val="28"/>
-          <w:szCs w:val="28"/>
-          <w:lang w:val="en-US"/>
-        </w:rPr>
-      </w:pPr>
-      <w:proofErr w:type="spellStart"/>
-      <w:r>
-        <w:rPr>
-          <w:rFonts w:ascii="Times New Roman" w:hAnsi="Times New Roman" w:cs="Times New Roman"/>
-          <w:sz w:val="28"/>
-          <w:szCs w:val="28"/>
-          <w:lang w:val="ru-RU"/>
-        </w:rPr>
-        <w:lastRenderedPageBreak/>
-        <w:t>Опишемо</w:t>
-      </w:r>
-      <w:proofErr w:type="spellEnd"/>
-      <w:r>
-        <w:rPr>
-          <w:rFonts w:ascii="Times New Roman" w:hAnsi="Times New Roman" w:cs="Times New Roman"/>
-          <w:sz w:val="28"/>
-          <w:szCs w:val="28"/>
-          <w:lang w:val="en-US"/>
-        </w:rPr>
-        <w:t xml:space="preserve"> </w:t>
-      </w:r>
-      <w:proofErr w:type="spellStart"/>
-      <w:r>
-        <w:rPr>
-          <w:rFonts w:ascii="Times New Roman" w:hAnsi="Times New Roman" w:cs="Times New Roman"/>
-          <w:sz w:val="28"/>
-          <w:szCs w:val="28"/>
-          <w:lang w:val="ru-RU"/>
-        </w:rPr>
-        <w:t>бекенд</w:t>
-      </w:r>
-      <w:proofErr w:type="spellEnd"/>
-      <w:r>
-        <w:rPr>
-          <w:rFonts w:ascii="Times New Roman" w:hAnsi="Times New Roman" w:cs="Times New Roman"/>
-          <w:sz w:val="28"/>
-          <w:szCs w:val="28"/>
-          <w:lang w:val="en-US"/>
-        </w:rPr>
-        <w:t xml:space="preserve"> </w:t>
-      </w:r>
-      <w:proofErr w:type="spellStart"/>
-      <w:r>
-        <w:rPr>
-          <w:rFonts w:ascii="Times New Roman" w:hAnsi="Times New Roman" w:cs="Times New Roman"/>
-          <w:sz w:val="28"/>
-          <w:szCs w:val="28"/>
-          <w:lang w:val="ru-RU"/>
-        </w:rPr>
-        <w:t>сервіс</w:t>
-      </w:r>
-      <w:proofErr w:type="spellEnd"/>
-      <w:r>
-        <w:rPr>
-          <w:rFonts w:ascii="Times New Roman" w:hAnsi="Times New Roman" w:cs="Times New Roman"/>
-          <w:sz w:val="28"/>
-          <w:szCs w:val="28"/>
-          <w:lang w:val="en-US"/>
-        </w:rPr>
-        <w:t xml:space="preserve"> -</w:t>
-      </w:r>
-      <w:r>
-        <w:rPr>
-          <w:rFonts w:ascii="Times New Roman" w:hAnsi="Times New Roman" w:cs="Times New Roman"/>
-          <w:sz w:val="28"/>
-          <w:szCs w:val="28"/>
-          <w:lang w:val="en-US"/>
-        </w:rPr>
-        <w:t xml:space="preserve"> </w:t>
-      </w:r>
-      <w:proofErr w:type="spellStart"/>
-      <w:r>
-        <w:rPr>
-          <w:rFonts w:ascii="Times New Roman" w:hAnsi="Times New Roman" w:cs="Times New Roman"/>
-          <w:sz w:val="28"/>
-          <w:szCs w:val="28"/>
-          <w:lang w:val="ru-RU"/>
-        </w:rPr>
-        <w:t>створимо</w:t>
-      </w:r>
-      <w:proofErr w:type="spellEnd"/>
-      <w:r>
-        <w:rPr>
-          <w:rFonts w:ascii="Times New Roman" w:hAnsi="Times New Roman" w:cs="Times New Roman"/>
-          <w:sz w:val="28"/>
-          <w:szCs w:val="28"/>
-          <w:lang w:val="en-US"/>
-        </w:rPr>
-        <w:t xml:space="preserve"> </w:t>
-      </w:r>
-      <w:r>
-        <w:rPr>
-          <w:rFonts w:ascii="Times New Roman" w:hAnsi="Times New Roman" w:cs="Times New Roman"/>
-          <w:sz w:val="28"/>
-          <w:szCs w:val="28"/>
-          <w:lang w:val="en-GB"/>
-        </w:rPr>
-        <w:t>Deployment</w:t>
-      </w:r>
-      <w:r>
-        <w:rPr>
-          <w:rFonts w:ascii="Times New Roman" w:hAnsi="Times New Roman" w:cs="Times New Roman"/>
-          <w:sz w:val="28"/>
-          <w:szCs w:val="28"/>
-          <w:lang w:val="en-US"/>
-        </w:rPr>
-        <w:t xml:space="preserve"> </w:t>
-      </w:r>
-      <w:r>
-        <w:rPr>
-          <w:rFonts w:ascii="Times New Roman" w:hAnsi="Times New Roman" w:cs="Times New Roman"/>
-          <w:sz w:val="28"/>
-          <w:szCs w:val="28"/>
-          <w:lang w:val="ru-RU"/>
-        </w:rPr>
-        <w:t>та</w:t>
-      </w:r>
-      <w:r>
-        <w:rPr>
-          <w:rFonts w:ascii="Times New Roman" w:hAnsi="Times New Roman" w:cs="Times New Roman"/>
-          <w:sz w:val="28"/>
-          <w:szCs w:val="28"/>
-          <w:lang w:val="en-US"/>
-        </w:rPr>
-        <w:t xml:space="preserve"> </w:t>
-      </w:r>
-      <w:r>
-        <w:rPr>
-          <w:rFonts w:ascii="Times New Roman" w:hAnsi="Times New Roman" w:cs="Times New Roman"/>
-          <w:sz w:val="28"/>
-          <w:szCs w:val="28"/>
-          <w:lang w:val="en-GB"/>
-        </w:rPr>
-        <w:t>Service</w:t>
-      </w:r>
-      <w:r>
-        <w:rPr>
-          <w:rFonts w:ascii="Times New Roman" w:hAnsi="Times New Roman" w:cs="Times New Roman"/>
-          <w:sz w:val="28"/>
-          <w:szCs w:val="28"/>
-          <w:lang w:val="en-US"/>
-        </w:rPr>
-        <w:t>:</w:t>
-      </w:r>
-      <w:r>
-        <w:rPr>
-          <w:rFonts w:ascii="Times New Roman" w:hAnsi="Times New Roman" w:cs="Times New Roman"/>
-          <w:sz w:val="28"/>
-          <w:szCs w:val="28"/>
-          <w:lang w:val="en-US"/>
+      <w:r>
+        <w:rPr>
+          <w:rFonts w:ascii="Times New Roman" w:hAnsi="Times New Roman" w:cs="Times New Roman"/>
+          <w:sz w:val="28"/>
+          <w:szCs w:val="28"/>
         </w:rPr>
         <w:br/>
       </w:r>
       <w:r>
         <w:rPr>
           <w:rFonts w:ascii="Times New Roman" w:hAnsi="Times New Roman" w:cs="Times New Roman"/>
-          <w:sz w:val="28"/>
-          <w:szCs w:val="28"/>
-          <w:lang w:val="en-US"/>
+          <w:noProof/>
+          <w:sz w:val="28"/>
+          <w:szCs w:val="28"/>
         </w:rPr>
         <w:drawing>
-          <wp:inline distT="0" distB="0" distL="0" distR="0" wp14:anchorId="7CB13292" wp14:editId="725FF589">
-            <wp:extent cx="5518087" cy="3841390"/>
-            <wp:effectExtent l="0" t="0" r="6985" b="6985"/>
-            <wp:docPr id="28" name="Picture 28"/>
+          <wp:inline distT="0" distB="0" distL="0" distR="0" wp14:anchorId="4432C984" wp14:editId="639058A1">
+            <wp:extent cx="2688879" cy="4570617"/>
+            <wp:effectExtent l="0" t="0" r="0" b="1905"/>
+            <wp:docPr id="27" name="Picture 27"/>
             <wp:cNvGraphicFramePr>
               <a:graphicFrameLocks xmlns:a="http://schemas.openxmlformats.org/drawingml/2006/main" noChangeAspect="1"/>
             </wp:cNvGraphicFramePr>
@@ -2848,7 +1706,7 @@
                   <pic:spPr>
                     <a:xfrm>
                       <a:off x="0" y="0"/>
-                      <a:ext cx="5532960" cy="3851743"/>
+                      <a:ext cx="2694869" cy="4580798"/>
                     </a:xfrm>
                     <a:prstGeom prst="rect">
                       <a:avLst/>
@@ -2860,27 +1718,82 @@
           </wp:inline>
         </w:drawing>
       </w:r>
-      <w:r>
-        <w:rPr>
-          <w:rFonts w:ascii="Times New Roman" w:hAnsi="Times New Roman" w:cs="Times New Roman"/>
-          <w:sz w:val="28"/>
-          <w:szCs w:val="28"/>
-          <w:lang w:val="en-US"/>
+    </w:p>
+    <w:p>
+      <w:pPr>
+        <w:pStyle w:val="ListParagraph"/>
+        <w:numPr>
+          <w:ilvl w:val="0"/>
+          <w:numId w:val="6"/>
+        </w:numPr>
+        <w:spacing w:after="0" w:line="360" w:lineRule="auto"/>
+        <w:rPr>
+          <w:rFonts w:ascii="Times New Roman" w:hAnsi="Times New Roman" w:cs="Times New Roman"/>
+          <w:sz w:val="28"/>
+          <w:szCs w:val="28"/>
+        </w:rPr>
+      </w:pPr>
+      <w:r>
+        <w:rPr>
+          <w:rFonts w:ascii="Times New Roman" w:hAnsi="Times New Roman" w:cs="Times New Roman"/>
+          <w:sz w:val="28"/>
+          <w:szCs w:val="28"/>
+        </w:rPr>
+        <w:lastRenderedPageBreak/>
+        <w:t>Опишемо</w:t>
+      </w:r>
+      <w:r>
+        <w:rPr>
+          <w:rFonts w:ascii="Times New Roman" w:hAnsi="Times New Roman" w:cs="Times New Roman"/>
+          <w:sz w:val="28"/>
+          <w:szCs w:val="28"/>
+        </w:rPr>
+        <w:t xml:space="preserve"> бекенд сервіс</w:t>
+      </w:r>
+      <w:r>
+        <w:rPr>
+          <w:rFonts w:ascii="Times New Roman" w:hAnsi="Times New Roman" w:cs="Times New Roman"/>
+          <w:sz w:val="28"/>
+          <w:szCs w:val="28"/>
+        </w:rPr>
+        <w:t xml:space="preserve"> -</w:t>
+      </w:r>
+      <w:r>
+        <w:rPr>
+          <w:rFonts w:ascii="Times New Roman" w:hAnsi="Times New Roman" w:cs="Times New Roman"/>
+          <w:sz w:val="28"/>
+          <w:szCs w:val="28"/>
+        </w:rPr>
+        <w:t xml:space="preserve"> створимо Deployment та Service</w:t>
+      </w:r>
+      <w:r>
+        <w:rPr>
+          <w:rFonts w:ascii="Times New Roman" w:hAnsi="Times New Roman" w:cs="Times New Roman"/>
+          <w:sz w:val="28"/>
+          <w:szCs w:val="28"/>
+        </w:rPr>
+        <w:t>:</w:t>
+      </w:r>
+      <w:r>
+        <w:rPr>
+          <w:rFonts w:ascii="Times New Roman" w:hAnsi="Times New Roman" w:cs="Times New Roman"/>
+          <w:sz w:val="28"/>
+          <w:szCs w:val="28"/>
         </w:rPr>
         <w:br/>
       </w:r>
       <w:r>
         <w:rPr>
           <w:rFonts w:ascii="Times New Roman" w:hAnsi="Times New Roman" w:cs="Times New Roman"/>
-          <w:sz w:val="28"/>
-          <w:szCs w:val="28"/>
-          <w:lang w:val="en-US"/>
+          <w:noProof/>
+          <w:sz w:val="28"/>
+          <w:szCs w:val="28"/>
         </w:rPr>
         <w:drawing>
-          <wp:inline distT="0" distB="0" distL="0" distR="0" wp14:anchorId="45CAD411" wp14:editId="2247C297">
-            <wp:extent cx="2396516" cy="2290527"/>
-            <wp:effectExtent l="0" t="0" r="3810" b="0"/>
-            <wp:docPr id="29" name="Picture 29"/>
+          <wp:inline distT="0" distB="0" distL="0" distR="0" wp14:anchorId="7CB13292" wp14:editId="725FF589">
+            <wp:extent cx="5518087" cy="3841390"/>
+            <wp:effectExtent l="0" t="0" r="6985" b="6985"/>
+            <wp:docPr id="28" name="Picture 28"/>
             <wp:cNvGraphicFramePr>
               <a:graphicFrameLocks xmlns:a="http://schemas.openxmlformats.org/drawingml/2006/main" noChangeAspect="1"/>
             </wp:cNvGraphicFramePr>
@@ -2900,7 +1813,7 @@
                   <pic:spPr>
                     <a:xfrm>
                       <a:off x="0" y="0"/>
-                      <a:ext cx="2409023" cy="2302480"/>
+                      <a:ext cx="5532960" cy="3851743"/>
                     </a:xfrm>
                     <a:prstGeom prst="rect">
                       <a:avLst/>
@@ -2912,83 +1825,26 @@
           </wp:inline>
         </w:drawing>
       </w:r>
-    </w:p>
-    <w:p>
-      <w:pPr>
-        <w:pStyle w:val="ListParagraph"/>
-        <w:numPr>
-          <w:ilvl w:val="0"/>
-          <w:numId w:val="6"/>
-        </w:numPr>
-        <w:spacing w:after="0" w:line="360" w:lineRule="auto"/>
-        <w:rPr>
-          <w:rFonts w:ascii="Times New Roman" w:hAnsi="Times New Roman" w:cs="Times New Roman"/>
-          <w:sz w:val="28"/>
-          <w:szCs w:val="28"/>
-          <w:lang w:val="ru-RU"/>
-        </w:rPr>
-      </w:pPr>
-      <w:proofErr w:type="spellStart"/>
-      <w:r>
-        <w:rPr>
-          <w:rFonts w:ascii="Times New Roman" w:hAnsi="Times New Roman" w:cs="Times New Roman"/>
-          <w:sz w:val="28"/>
-          <w:szCs w:val="28"/>
-          <w:lang w:val="ru-RU"/>
-        </w:rPr>
-        <w:t>Запустимо</w:t>
-      </w:r>
-      <w:proofErr w:type="spellEnd"/>
-      <w:r>
-        <w:rPr>
-          <w:rFonts w:ascii="Times New Roman" w:hAnsi="Times New Roman" w:cs="Times New Roman"/>
-          <w:sz w:val="28"/>
-          <w:szCs w:val="28"/>
-          <w:lang w:val="ru-RU"/>
-        </w:rPr>
-        <w:t xml:space="preserve"> </w:t>
-      </w:r>
-      <w:proofErr w:type="spellStart"/>
-      <w:r>
-        <w:rPr>
-          <w:rFonts w:ascii="Times New Roman" w:hAnsi="Times New Roman" w:cs="Times New Roman"/>
-          <w:sz w:val="28"/>
-          <w:szCs w:val="28"/>
-          <w:lang w:val="en-GB"/>
-        </w:rPr>
-        <w:t>minikube</w:t>
-      </w:r>
-      <w:proofErr w:type="spellEnd"/>
-      <w:r>
-        <w:rPr>
-          <w:rFonts w:ascii="Times New Roman" w:hAnsi="Times New Roman" w:cs="Times New Roman"/>
-          <w:sz w:val="28"/>
-          <w:szCs w:val="28"/>
-          <w:lang w:val="ru-RU"/>
-        </w:rPr>
-        <w:t>:</w:t>
-      </w:r>
-      <w:r>
-        <w:rPr>
-          <w:rFonts w:ascii="Times New Roman" w:hAnsi="Times New Roman" w:cs="Times New Roman"/>
-          <w:sz w:val="28"/>
-          <w:szCs w:val="28"/>
-          <w:lang w:val="ru-RU"/>
+      <w:r>
+        <w:rPr>
+          <w:rFonts w:ascii="Times New Roman" w:hAnsi="Times New Roman" w:cs="Times New Roman"/>
+          <w:sz w:val="28"/>
+          <w:szCs w:val="28"/>
         </w:rPr>
         <w:br/>
       </w:r>
       <w:r>
         <w:rPr>
           <w:rFonts w:ascii="Times New Roman" w:hAnsi="Times New Roman" w:cs="Times New Roman"/>
-          <w:sz w:val="28"/>
-          <w:szCs w:val="28"/>
-          <w:lang w:val="ru-RU"/>
+          <w:noProof/>
+          <w:sz w:val="28"/>
+          <w:szCs w:val="28"/>
         </w:rPr>
         <w:drawing>
-          <wp:inline distT="0" distB="0" distL="0" distR="0" wp14:anchorId="4EBCF159" wp14:editId="538676BE">
-            <wp:extent cx="5386997" cy="1339913"/>
-            <wp:effectExtent l="0" t="0" r="4445" b="0"/>
-            <wp:docPr id="30" name="Picture 30"/>
+          <wp:inline distT="0" distB="0" distL="0" distR="0" wp14:anchorId="45CAD411" wp14:editId="2247C297">
+            <wp:extent cx="2396516" cy="2290527"/>
+            <wp:effectExtent l="0" t="0" r="3810" b="0"/>
+            <wp:docPr id="29" name="Picture 29"/>
             <wp:cNvGraphicFramePr>
               <a:graphicFrameLocks xmlns:a="http://schemas.openxmlformats.org/drawingml/2006/main" noChangeAspect="1"/>
             </wp:cNvGraphicFramePr>
@@ -3008,7 +1864,7 @@
                   <pic:spPr>
                     <a:xfrm>
                       <a:off x="0" y="0"/>
-                      <a:ext cx="5403808" cy="1344094"/>
+                      <a:ext cx="2409023" cy="2302480"/>
                     </a:xfrm>
                     <a:prstGeom prst="rect">
                       <a:avLst/>
@@ -3033,124 +1889,44 @@
           <w:rFonts w:ascii="Times New Roman" w:hAnsi="Times New Roman" w:cs="Times New Roman"/>
           <w:sz w:val="28"/>
           <w:szCs w:val="28"/>
-          <w:lang w:val="ru-RU"/>
-        </w:rPr>
-      </w:pPr>
-      <w:proofErr w:type="spellStart"/>
-      <w:r>
-        <w:rPr>
-          <w:rFonts w:ascii="Times New Roman" w:hAnsi="Times New Roman" w:cs="Times New Roman"/>
-          <w:sz w:val="28"/>
-          <w:szCs w:val="28"/>
-          <w:lang w:val="ru-RU"/>
-        </w:rPr>
-        <w:t>Задеплоїмо</w:t>
-      </w:r>
-      <w:proofErr w:type="spellEnd"/>
-      <w:r>
-        <w:rPr>
-          <w:rFonts w:ascii="Times New Roman" w:hAnsi="Times New Roman" w:cs="Times New Roman"/>
-          <w:sz w:val="28"/>
-          <w:szCs w:val="28"/>
-          <w:lang w:val="ru-RU"/>
-        </w:rPr>
-        <w:t xml:space="preserve"> </w:t>
-      </w:r>
-      <w:proofErr w:type="spellStart"/>
-      <w:r>
-        <w:rPr>
-          <w:rFonts w:ascii="Times New Roman" w:hAnsi="Times New Roman" w:cs="Times New Roman"/>
-          <w:sz w:val="28"/>
-          <w:szCs w:val="28"/>
-          <w:lang w:val="ru-RU"/>
-        </w:rPr>
-        <w:t>db-</w:t>
-      </w:r>
-      <w:proofErr w:type="gramStart"/>
-      <w:r>
-        <w:rPr>
-          <w:rFonts w:ascii="Times New Roman" w:hAnsi="Times New Roman" w:cs="Times New Roman"/>
-          <w:sz w:val="28"/>
-          <w:szCs w:val="28"/>
-          <w:lang w:val="ru-RU"/>
-        </w:rPr>
-        <w:t>conf.yaml</w:t>
-      </w:r>
-      <w:proofErr w:type="spellEnd"/>
-      <w:proofErr w:type="gramEnd"/>
-      <w:r>
-        <w:rPr>
-          <w:rFonts w:ascii="Times New Roman" w:hAnsi="Times New Roman" w:cs="Times New Roman"/>
-          <w:sz w:val="28"/>
-          <w:szCs w:val="28"/>
-          <w:lang w:val="ru-RU"/>
-        </w:rPr>
-        <w:t xml:space="preserve"> + </w:t>
-      </w:r>
-      <w:proofErr w:type="spellStart"/>
-      <w:r>
-        <w:rPr>
-          <w:rFonts w:ascii="Times New Roman" w:hAnsi="Times New Roman" w:cs="Times New Roman"/>
-          <w:sz w:val="28"/>
-          <w:szCs w:val="28"/>
-          <w:lang w:val="ru-RU"/>
-        </w:rPr>
-        <w:t>db-deploy.yaml</w:t>
-      </w:r>
-      <w:proofErr w:type="spellEnd"/>
-      <w:r>
-        <w:rPr>
-          <w:rFonts w:ascii="Times New Roman" w:hAnsi="Times New Roman" w:cs="Times New Roman"/>
-          <w:sz w:val="28"/>
-          <w:szCs w:val="28"/>
-          <w:lang w:val="ru-RU"/>
-        </w:rPr>
-        <w:t xml:space="preserve"> + </w:t>
-      </w:r>
-      <w:proofErr w:type="spellStart"/>
-      <w:r>
-        <w:rPr>
-          <w:rFonts w:ascii="Times New Roman" w:hAnsi="Times New Roman" w:cs="Times New Roman"/>
-          <w:sz w:val="28"/>
-          <w:szCs w:val="28"/>
-          <w:lang w:val="ru-RU"/>
-        </w:rPr>
-        <w:t>app-deploy.yaml</w:t>
-      </w:r>
-      <w:proofErr w:type="spellEnd"/>
-      <w:r>
-        <w:rPr>
-          <w:rFonts w:ascii="Times New Roman" w:hAnsi="Times New Roman" w:cs="Times New Roman"/>
-          <w:sz w:val="28"/>
-          <w:szCs w:val="28"/>
-          <w:lang w:val="ru-RU"/>
+        </w:rPr>
+      </w:pPr>
+      <w:r>
+        <w:rPr>
+          <w:rFonts w:ascii="Times New Roman" w:hAnsi="Times New Roman" w:cs="Times New Roman"/>
+          <w:sz w:val="28"/>
+          <w:szCs w:val="28"/>
+        </w:rPr>
+        <w:t>Запустимо minikube</w:t>
+      </w:r>
+      <w:r>
+        <w:rPr>
+          <w:rFonts w:ascii="Times New Roman" w:hAnsi="Times New Roman" w:cs="Times New Roman"/>
+          <w:sz w:val="28"/>
+          <w:szCs w:val="28"/>
         </w:rPr>
         <w:t>:</w:t>
       </w:r>
-    </w:p>
-    <w:p>
-      <w:pPr>
-        <w:spacing w:after="0" w:line="360" w:lineRule="auto"/>
-        <w:jc w:val="center"/>
-        <w:rPr>
-          <w:rFonts w:ascii="Times New Roman" w:hAnsi="Times New Roman" w:cs="Times New Roman"/>
-          <w:sz w:val="28"/>
-          <w:szCs w:val="28"/>
-          <w:lang w:val="en-US"/>
-        </w:rPr>
-      </w:pPr>
-      <w:r>
-        <w:rPr>
-          <w:rFonts w:ascii="Times New Roman" w:hAnsi="Times New Roman" w:cs="Times New Roman"/>
-          <w:sz w:val="28"/>
-          <w:szCs w:val="28"/>
-          <w:lang w:val="en-US"/>
+      <w:r>
+        <w:rPr>
+          <w:rFonts w:ascii="Times New Roman" w:hAnsi="Times New Roman" w:cs="Times New Roman"/>
+          <w:sz w:val="28"/>
+          <w:szCs w:val="28"/>
+        </w:rPr>
+        <w:br/>
+      </w:r>
+      <w:r>
+        <w:rPr>
+          <w:rFonts w:ascii="Times New Roman" w:hAnsi="Times New Roman" w:cs="Times New Roman"/>
+          <w:noProof/>
+          <w:sz w:val="28"/>
+          <w:szCs w:val="28"/>
         </w:rPr>
         <w:drawing>
-          <wp:inline distT="0" distB="0" distL="0" distR="0" wp14:anchorId="66A32BF4" wp14:editId="28C3E108">
-            <wp:extent cx="3678665" cy="1063782"/>
-            <wp:effectExtent l="0" t="0" r="0" b="3175"/>
-            <wp:docPr id="31" name="Picture 31"/>
+          <wp:inline distT="0" distB="0" distL="0" distR="0" wp14:anchorId="4EBCF159" wp14:editId="538676BE">
+            <wp:extent cx="5386997" cy="1339913"/>
+            <wp:effectExtent l="0" t="0" r="4445" b="0"/>
+            <wp:docPr id="30" name="Picture 30"/>
             <wp:cNvGraphicFramePr>
               <a:graphicFrameLocks xmlns:a="http://schemas.openxmlformats.org/drawingml/2006/main" noChangeAspect="1"/>
             </wp:cNvGraphicFramePr>
@@ -3170,7 +1946,7 @@
                   <pic:spPr>
                     <a:xfrm>
                       <a:off x="0" y="0"/>
-                      <a:ext cx="3724166" cy="1076940"/>
+                      <a:ext cx="5403808" cy="1344094"/>
                     </a:xfrm>
                     <a:prstGeom prst="rect">
                       <a:avLst/>
@@ -3195,114 +1971,47 @@
           <w:rFonts w:ascii="Times New Roman" w:hAnsi="Times New Roman" w:cs="Times New Roman"/>
           <w:sz w:val="28"/>
           <w:szCs w:val="28"/>
-          <w:lang w:val="ru-RU"/>
-        </w:rPr>
-      </w:pPr>
-      <w:proofErr w:type="spellStart"/>
-      <w:r>
-        <w:rPr>
-          <w:rFonts w:ascii="Times New Roman" w:hAnsi="Times New Roman" w:cs="Times New Roman"/>
-          <w:sz w:val="28"/>
-          <w:szCs w:val="28"/>
-          <w:lang w:val="ru-RU"/>
-        </w:rPr>
-        <w:lastRenderedPageBreak/>
-        <w:t>Перевіримо</w:t>
-      </w:r>
-      <w:proofErr w:type="spellEnd"/>
-      <w:r>
-        <w:rPr>
-          <w:rFonts w:ascii="Times New Roman" w:hAnsi="Times New Roman" w:cs="Times New Roman"/>
-          <w:sz w:val="28"/>
-          <w:szCs w:val="28"/>
-          <w:lang w:val="ru-RU"/>
-        </w:rPr>
-        <w:t xml:space="preserve">, </w:t>
-      </w:r>
-      <w:proofErr w:type="spellStart"/>
-      <w:r>
-        <w:rPr>
-          <w:rFonts w:ascii="Times New Roman" w:hAnsi="Times New Roman" w:cs="Times New Roman"/>
-          <w:sz w:val="28"/>
-          <w:szCs w:val="28"/>
-          <w:lang w:val="ru-RU"/>
-        </w:rPr>
-        <w:t>що</w:t>
-      </w:r>
-      <w:proofErr w:type="spellEnd"/>
-      <w:r>
-        <w:rPr>
-          <w:rFonts w:ascii="Times New Roman" w:hAnsi="Times New Roman" w:cs="Times New Roman"/>
-          <w:sz w:val="28"/>
-          <w:szCs w:val="28"/>
-          <w:lang w:val="ru-RU"/>
-        </w:rPr>
-        <w:t xml:space="preserve"> все </w:t>
-      </w:r>
-      <w:proofErr w:type="spellStart"/>
-      <w:r>
-        <w:rPr>
-          <w:rFonts w:ascii="Times New Roman" w:hAnsi="Times New Roman" w:cs="Times New Roman"/>
-          <w:sz w:val="28"/>
-          <w:szCs w:val="28"/>
-          <w:lang w:val="ru-RU"/>
-        </w:rPr>
-        <w:t>коректно</w:t>
-      </w:r>
-      <w:proofErr w:type="spellEnd"/>
-      <w:r>
-        <w:rPr>
-          <w:rFonts w:ascii="Times New Roman" w:hAnsi="Times New Roman" w:cs="Times New Roman"/>
-          <w:sz w:val="28"/>
-          <w:szCs w:val="28"/>
-          <w:lang w:val="ru-RU"/>
-        </w:rPr>
-        <w:t xml:space="preserve"> </w:t>
-      </w:r>
-      <w:proofErr w:type="spellStart"/>
-      <w:r>
-        <w:rPr>
-          <w:rFonts w:ascii="Times New Roman" w:hAnsi="Times New Roman" w:cs="Times New Roman"/>
-          <w:sz w:val="28"/>
-          <w:szCs w:val="28"/>
-          <w:lang w:val="ru-RU"/>
-        </w:rPr>
-        <w:t>працює</w:t>
-      </w:r>
-      <w:proofErr w:type="spellEnd"/>
-      <w:r>
-        <w:rPr>
-          <w:rFonts w:ascii="Times New Roman" w:hAnsi="Times New Roman" w:cs="Times New Roman"/>
-          <w:sz w:val="28"/>
-          <w:szCs w:val="28"/>
-          <w:lang w:val="ru-RU"/>
-        </w:rPr>
-        <w:t>:</w:t>
+        </w:rPr>
+      </w:pPr>
+      <w:r>
+        <w:rPr>
+          <w:rFonts w:ascii="Times New Roman" w:hAnsi="Times New Roman" w:cs="Times New Roman"/>
+          <w:sz w:val="28"/>
+          <w:szCs w:val="28"/>
+        </w:rPr>
+        <w:t xml:space="preserve">Задеплоїмо </w:t>
+      </w:r>
+      <w:r>
+        <w:rPr>
+          <w:rFonts w:ascii="Times New Roman" w:hAnsi="Times New Roman" w:cs="Times New Roman"/>
+          <w:sz w:val="28"/>
+          <w:szCs w:val="28"/>
+        </w:rPr>
+        <w:t>db-conf.yaml + db-deploy.yaml + app-deploy.yaml:</w:t>
       </w:r>
     </w:p>
     <w:p>
       <w:pPr>
         <w:spacing w:after="0" w:line="360" w:lineRule="auto"/>
-        <w:ind w:left="360" w:firstLine="360"/>
-        <w:rPr>
-          <w:rFonts w:ascii="Times New Roman" w:hAnsi="Times New Roman" w:cs="Times New Roman"/>
-          <w:sz w:val="28"/>
-          <w:szCs w:val="28"/>
-          <w:lang w:val="ru-RU"/>
-        </w:rPr>
-      </w:pPr>
-      <w:r>
-        <w:rPr>
-          <w:rFonts w:ascii="Times New Roman" w:hAnsi="Times New Roman" w:cs="Times New Roman"/>
-          <w:sz w:val="28"/>
-          <w:szCs w:val="28"/>
-          <w:lang w:val="ru-RU"/>
+        <w:jc w:val="center"/>
+        <w:rPr>
+          <w:rFonts w:ascii="Times New Roman" w:hAnsi="Times New Roman" w:cs="Times New Roman"/>
+          <w:sz w:val="28"/>
+          <w:szCs w:val="28"/>
+        </w:rPr>
+      </w:pPr>
+      <w:r>
+        <w:rPr>
+          <w:rFonts w:ascii="Times New Roman" w:hAnsi="Times New Roman" w:cs="Times New Roman"/>
+          <w:noProof/>
+          <w:sz w:val="28"/>
+          <w:szCs w:val="28"/>
         </w:rPr>
         <w:drawing>
-          <wp:inline distT="0" distB="0" distL="0" distR="0" wp14:anchorId="4B5BC521" wp14:editId="0273C8F6">
-            <wp:extent cx="4986210" cy="2462542"/>
-            <wp:effectExtent l="0" t="0" r="5080" b="0"/>
-            <wp:docPr id="32" name="Picture 32"/>
+          <wp:inline distT="0" distB="0" distL="0" distR="0" wp14:anchorId="66A32BF4" wp14:editId="28C3E108">
+            <wp:extent cx="3678665" cy="1063782"/>
+            <wp:effectExtent l="0" t="0" r="0" b="3175"/>
+            <wp:docPr id="31" name="Picture 31"/>
             <wp:cNvGraphicFramePr>
               <a:graphicFrameLocks xmlns:a="http://schemas.openxmlformats.org/drawingml/2006/main" noChangeAspect="1"/>
             </wp:cNvGraphicFramePr>
@@ -3322,7 +2031,7 @@
                   <pic:spPr>
                     <a:xfrm>
                       <a:off x="0" y="0"/>
-                      <a:ext cx="5033461" cy="2485878"/>
+                      <a:ext cx="3724166" cy="1076940"/>
                     </a:xfrm>
                     <a:prstGeom prst="rect">
                       <a:avLst/>
@@ -3347,179 +2056,56 @@
           <w:rFonts w:ascii="Times New Roman" w:hAnsi="Times New Roman" w:cs="Times New Roman"/>
           <w:sz w:val="28"/>
           <w:szCs w:val="28"/>
-          <w:lang w:val="ru-RU"/>
-        </w:rPr>
-      </w:pPr>
-      <w:r>
-        <w:rPr>
-          <w:rFonts w:ascii="Times New Roman" w:hAnsi="Times New Roman" w:cs="Times New Roman"/>
-          <w:sz w:val="28"/>
-          <w:szCs w:val="28"/>
-          <w:lang w:val="ru-RU"/>
-        </w:rPr>
-        <w:t xml:space="preserve"> Так як </w:t>
-      </w:r>
-      <w:proofErr w:type="spellStart"/>
-      <w:r>
-        <w:rPr>
-          <w:rFonts w:ascii="Times New Roman" w:hAnsi="Times New Roman" w:cs="Times New Roman"/>
-          <w:sz w:val="28"/>
-          <w:szCs w:val="28"/>
-          <w:lang w:val="ru-RU"/>
-        </w:rPr>
-        <w:t>Відкриємо</w:t>
-      </w:r>
-      <w:proofErr w:type="spellEnd"/>
-      <w:r>
-        <w:rPr>
-          <w:rFonts w:ascii="Times New Roman" w:hAnsi="Times New Roman" w:cs="Times New Roman"/>
-          <w:sz w:val="28"/>
-          <w:szCs w:val="28"/>
-          <w:lang w:val="ru-RU"/>
-        </w:rPr>
-        <w:t xml:space="preserve"> порт наружу (</w:t>
-      </w:r>
-      <w:proofErr w:type="spellStart"/>
-      <w:r>
-        <w:rPr>
-          <w:rFonts w:ascii="Times New Roman" w:hAnsi="Times New Roman" w:cs="Times New Roman"/>
-          <w:sz w:val="28"/>
-          <w:szCs w:val="28"/>
-          <w:lang w:val="ru-RU"/>
-        </w:rPr>
-        <w:t>створимо</w:t>
-      </w:r>
-      <w:proofErr w:type="spellEnd"/>
-      <w:r>
-        <w:rPr>
-          <w:rFonts w:ascii="Times New Roman" w:hAnsi="Times New Roman" w:cs="Times New Roman"/>
-          <w:sz w:val="28"/>
-          <w:szCs w:val="28"/>
-          <w:lang w:val="ru-RU"/>
-        </w:rPr>
-        <w:t xml:space="preserve"> </w:t>
-      </w:r>
-      <w:proofErr w:type="spellStart"/>
-      <w:r>
-        <w:rPr>
-          <w:rFonts w:ascii="Times New Roman" w:hAnsi="Times New Roman" w:cs="Times New Roman"/>
-          <w:sz w:val="28"/>
-          <w:szCs w:val="28"/>
-          <w:lang w:val="ru-RU"/>
-        </w:rPr>
-        <w:t>тунель</w:t>
-      </w:r>
-      <w:proofErr w:type="spellEnd"/>
-      <w:r>
-        <w:rPr>
-          <w:rFonts w:ascii="Times New Roman" w:hAnsi="Times New Roman" w:cs="Times New Roman"/>
-          <w:sz w:val="28"/>
-          <w:szCs w:val="28"/>
-          <w:lang w:val="ru-RU"/>
-        </w:rPr>
-        <w:t xml:space="preserve">), за </w:t>
-      </w:r>
-      <w:proofErr w:type="spellStart"/>
-      <w:r>
-        <w:rPr>
-          <w:rFonts w:ascii="Times New Roman" w:hAnsi="Times New Roman" w:cs="Times New Roman"/>
-          <w:sz w:val="28"/>
-          <w:szCs w:val="28"/>
-          <w:lang w:val="ru-RU"/>
-        </w:rPr>
-        <w:t>яким</w:t>
-      </w:r>
-      <w:proofErr w:type="spellEnd"/>
-      <w:r>
-        <w:rPr>
-          <w:rFonts w:ascii="Times New Roman" w:hAnsi="Times New Roman" w:cs="Times New Roman"/>
-          <w:sz w:val="28"/>
-          <w:szCs w:val="28"/>
-          <w:lang w:val="ru-RU"/>
-        </w:rPr>
-        <w:t xml:space="preserve"> </w:t>
-      </w:r>
-      <w:proofErr w:type="spellStart"/>
-      <w:r>
-        <w:rPr>
-          <w:rFonts w:ascii="Times New Roman" w:hAnsi="Times New Roman" w:cs="Times New Roman"/>
-          <w:sz w:val="28"/>
-          <w:szCs w:val="28"/>
-          <w:lang w:val="ru-RU"/>
-        </w:rPr>
-        <w:t>будемо</w:t>
-      </w:r>
-      <w:proofErr w:type="spellEnd"/>
-      <w:r>
-        <w:rPr>
-          <w:rFonts w:ascii="Times New Roman" w:hAnsi="Times New Roman" w:cs="Times New Roman"/>
-          <w:sz w:val="28"/>
-          <w:szCs w:val="28"/>
-          <w:lang w:val="ru-RU"/>
-        </w:rPr>
-        <w:t xml:space="preserve"> </w:t>
-      </w:r>
-      <w:proofErr w:type="spellStart"/>
-      <w:r>
-        <w:rPr>
-          <w:rFonts w:ascii="Times New Roman" w:hAnsi="Times New Roman" w:cs="Times New Roman"/>
-          <w:sz w:val="28"/>
-          <w:szCs w:val="28"/>
-          <w:lang w:val="ru-RU"/>
-        </w:rPr>
-        <w:t>мати</w:t>
-      </w:r>
-      <w:proofErr w:type="spellEnd"/>
-      <w:r>
-        <w:rPr>
-          <w:rFonts w:ascii="Times New Roman" w:hAnsi="Times New Roman" w:cs="Times New Roman"/>
-          <w:sz w:val="28"/>
-          <w:szCs w:val="28"/>
-          <w:lang w:val="ru-RU"/>
-        </w:rPr>
-        <w:t xml:space="preserve"> доступ до </w:t>
-      </w:r>
-      <w:proofErr w:type="spellStart"/>
-      <w:r>
-        <w:rPr>
-          <w:rFonts w:ascii="Times New Roman" w:hAnsi="Times New Roman" w:cs="Times New Roman"/>
-          <w:sz w:val="28"/>
-          <w:szCs w:val="28"/>
-          <w:lang w:val="ru-RU"/>
-        </w:rPr>
-        <w:t>сервісу</w:t>
-      </w:r>
-      <w:proofErr w:type="spellEnd"/>
-      <w:r>
-        <w:rPr>
-          <w:rFonts w:ascii="Times New Roman" w:hAnsi="Times New Roman" w:cs="Times New Roman"/>
-          <w:sz w:val="28"/>
-          <w:szCs w:val="28"/>
-          <w:lang w:val="ru-RU"/>
+        </w:rPr>
+      </w:pPr>
+      <w:r>
+        <w:rPr>
+          <w:rFonts w:ascii="Times New Roman" w:hAnsi="Times New Roman" w:cs="Times New Roman"/>
+          <w:sz w:val="28"/>
+          <w:szCs w:val="28"/>
+        </w:rPr>
+        <w:lastRenderedPageBreak/>
+        <w:t>Перевіримо, що все коректно</w:t>
+      </w:r>
+      <w:r>
+        <w:rPr>
+          <w:rFonts w:ascii="Times New Roman" w:hAnsi="Times New Roman" w:cs="Times New Roman"/>
+          <w:sz w:val="28"/>
+          <w:szCs w:val="28"/>
+        </w:rPr>
+        <w:t xml:space="preserve"> працює</w:t>
+      </w:r>
+      <w:r>
+        <w:rPr>
+          <w:rFonts w:ascii="Times New Roman" w:hAnsi="Times New Roman" w:cs="Times New Roman"/>
+          <w:sz w:val="28"/>
+          <w:szCs w:val="28"/>
         </w:rPr>
         <w:t>:</w:t>
       </w:r>
-      <w:r>
-        <w:rPr>
-          <w:rFonts w:ascii="Times New Roman" w:hAnsi="Times New Roman" w:cs="Times New Roman"/>
-          <w:sz w:val="28"/>
-          <w:szCs w:val="28"/>
-          <w:lang w:val="ru-RU"/>
-        </w:rPr>
-        <w:br/>
-      </w:r>
-      <w:r>
-        <w:rPr>
-          <w:rFonts w:ascii="Times New Roman" w:hAnsi="Times New Roman" w:cs="Times New Roman"/>
-          <w:sz w:val="28"/>
-          <w:szCs w:val="28"/>
-          <w:lang w:val="ru-RU"/>
+    </w:p>
+    <w:p>
+      <w:pPr>
+        <w:spacing w:after="0" w:line="360" w:lineRule="auto"/>
+        <w:ind w:left="360" w:firstLine="360"/>
+        <w:rPr>
+          <w:rFonts w:ascii="Times New Roman" w:hAnsi="Times New Roman" w:cs="Times New Roman"/>
+          <w:sz w:val="28"/>
+          <w:szCs w:val="28"/>
+        </w:rPr>
+      </w:pPr>
+      <w:r>
+        <w:rPr>
+          <w:rFonts w:ascii="Times New Roman" w:hAnsi="Times New Roman" w:cs="Times New Roman"/>
+          <w:noProof/>
+          <w:sz w:val="28"/>
+          <w:szCs w:val="28"/>
         </w:rPr>
         <w:drawing>
-          <wp:inline distT="0" distB="0" distL="0" distR="0" wp14:anchorId="70BCB9D1" wp14:editId="51D8A2E7">
-            <wp:extent cx="4780647" cy="1661311"/>
-            <wp:effectExtent l="0" t="0" r="1270" b="0"/>
-            <wp:docPr id="33" name="Picture 33"/>
+          <wp:inline distT="0" distB="0" distL="0" distR="0" wp14:anchorId="4B5BC521" wp14:editId="0273C8F6">
+            <wp:extent cx="4986210" cy="2462542"/>
+            <wp:effectExtent l="0" t="0" r="5080" b="0"/>
+            <wp:docPr id="32" name="Picture 32"/>
             <wp:cNvGraphicFramePr>
               <a:graphicFrameLocks xmlns:a="http://schemas.openxmlformats.org/drawingml/2006/main" noChangeAspect="1"/>
             </wp:cNvGraphicFramePr>
@@ -3539,7 +2125,7 @@
                   <pic:spPr>
                     <a:xfrm>
                       <a:off x="0" y="0"/>
-                      <a:ext cx="4818874" cy="1674595"/>
+                      <a:ext cx="5033461" cy="2485878"/>
                     </a:xfrm>
                     <a:prstGeom prst="rect">
                       <a:avLst/>
@@ -3564,75 +2150,53 @@
           <w:rFonts w:ascii="Times New Roman" w:hAnsi="Times New Roman" w:cs="Times New Roman"/>
           <w:sz w:val="28"/>
           <w:szCs w:val="28"/>
-          <w:lang w:val="ru-RU"/>
-        </w:rPr>
-      </w:pPr>
-      <w:r>
-        <w:rPr>
-          <w:rFonts w:ascii="Times New Roman" w:hAnsi="Times New Roman" w:cs="Times New Roman"/>
-          <w:sz w:val="28"/>
-          <w:szCs w:val="28"/>
-          <w:lang w:val="ru-RU"/>
+        </w:rPr>
+      </w:pPr>
+      <w:r>
+        <w:rPr>
+          <w:rFonts w:ascii="Times New Roman" w:hAnsi="Times New Roman" w:cs="Times New Roman"/>
+          <w:sz w:val="28"/>
+          <w:szCs w:val="28"/>
         </w:rPr>
         <w:t xml:space="preserve"> </w:t>
       </w:r>
-      <w:proofErr w:type="spellStart"/>
-      <w:r>
-        <w:rPr>
-          <w:rFonts w:ascii="Times New Roman" w:hAnsi="Times New Roman" w:cs="Times New Roman"/>
-          <w:sz w:val="28"/>
-          <w:szCs w:val="28"/>
-          <w:lang w:val="ru-RU"/>
-        </w:rPr>
-        <w:t>Перевіримо</w:t>
-      </w:r>
-      <w:proofErr w:type="spellEnd"/>
-      <w:r>
-        <w:rPr>
-          <w:rFonts w:ascii="Times New Roman" w:hAnsi="Times New Roman" w:cs="Times New Roman"/>
-          <w:sz w:val="28"/>
-          <w:szCs w:val="28"/>
-          <w:lang w:val="ru-RU"/>
-        </w:rPr>
-        <w:t xml:space="preserve"> </w:t>
-      </w:r>
-      <w:proofErr w:type="spellStart"/>
-      <w:r>
-        <w:rPr>
-          <w:rFonts w:ascii="Times New Roman" w:hAnsi="Times New Roman" w:cs="Times New Roman"/>
-          <w:sz w:val="28"/>
-          <w:szCs w:val="28"/>
-          <w:lang w:val="ru-RU"/>
-        </w:rPr>
-        <w:t>працездатність</w:t>
-      </w:r>
-      <w:proofErr w:type="spellEnd"/>
-      <w:r>
-        <w:rPr>
-          <w:rFonts w:ascii="Times New Roman" w:hAnsi="Times New Roman" w:cs="Times New Roman"/>
-          <w:sz w:val="28"/>
-          <w:szCs w:val="28"/>
-          <w:lang w:val="ru-RU"/>
-        </w:rPr>
-        <w:t xml:space="preserve"> </w:t>
-      </w:r>
-      <w:proofErr w:type="spellStart"/>
-      <w:r>
-        <w:rPr>
-          <w:rFonts w:ascii="Times New Roman" w:hAnsi="Times New Roman" w:cs="Times New Roman"/>
-          <w:sz w:val="28"/>
-          <w:szCs w:val="28"/>
-          <w:lang w:val="ru-RU"/>
-        </w:rPr>
-        <w:t>застосунку</w:t>
-      </w:r>
-      <w:proofErr w:type="spellEnd"/>
-      <w:r>
-        <w:rPr>
-          <w:rFonts w:ascii="Times New Roman" w:hAnsi="Times New Roman" w:cs="Times New Roman"/>
-          <w:sz w:val="28"/>
-          <w:szCs w:val="28"/>
-          <w:lang w:val="ru-RU"/>
+      <w:r>
+        <w:rPr>
+          <w:rFonts w:ascii="Times New Roman" w:hAnsi="Times New Roman" w:cs="Times New Roman"/>
+          <w:sz w:val="28"/>
+          <w:szCs w:val="28"/>
+        </w:rPr>
+        <w:t xml:space="preserve">Служба NodePort — це найпростіший спосіб отримати зовнішній трафік безпосередньо до служби. NodePort відкриває певний порт, і будь-який трафік, який надсилається на цей порт, перенаправляється до служби. </w:t>
+      </w:r>
+      <w:r>
+        <w:rPr>
+          <w:rFonts w:ascii="Times New Roman" w:hAnsi="Times New Roman" w:cs="Times New Roman"/>
+          <w:sz w:val="28"/>
+          <w:szCs w:val="28"/>
+        </w:rPr>
+        <w:t xml:space="preserve">Відкриємо порт </w:t>
+      </w:r>
+      <w:r>
+        <w:rPr>
+          <w:rFonts w:ascii="Times New Roman" w:hAnsi="Times New Roman" w:cs="Times New Roman"/>
+          <w:sz w:val="28"/>
+          <w:szCs w:val="28"/>
+        </w:rPr>
+        <w:t>назовні</w:t>
+      </w:r>
+      <w:r>
+        <w:rPr>
+          <w:rFonts w:ascii="Times New Roman" w:hAnsi="Times New Roman" w:cs="Times New Roman"/>
+          <w:sz w:val="28"/>
+          <w:szCs w:val="28"/>
+        </w:rPr>
+        <w:t>, за яким будемо мати доступ до сервісу</w:t>
+      </w:r>
+      <w:r>
+        <w:rPr>
+          <w:rFonts w:ascii="Times New Roman" w:hAnsi="Times New Roman" w:cs="Times New Roman"/>
+          <w:sz w:val="28"/>
+          <w:szCs w:val="28"/>
         </w:rPr>
         <w:t>:</w:t>
       </w:r>
@@ -3641,22 +2205,21 @@
           <w:rFonts w:ascii="Times New Roman" w:hAnsi="Times New Roman" w:cs="Times New Roman"/>
           <w:sz w:val="28"/>
           <w:szCs w:val="28"/>
-          <w:lang w:val="ru-RU"/>
         </w:rPr>
         <w:br/>
       </w:r>
       <w:r>
         <w:rPr>
           <w:rFonts w:ascii="Times New Roman" w:hAnsi="Times New Roman" w:cs="Times New Roman"/>
-          <w:sz w:val="28"/>
-          <w:szCs w:val="28"/>
-          <w:lang w:val="ru-RU"/>
+          <w:noProof/>
+          <w:sz w:val="28"/>
+          <w:szCs w:val="28"/>
         </w:rPr>
         <w:drawing>
-          <wp:inline distT="0" distB="0" distL="0" distR="0" wp14:anchorId="6C8933A5" wp14:editId="2BD4BDAD">
-            <wp:extent cx="5930428" cy="3064104"/>
-            <wp:effectExtent l="0" t="0" r="0" b="3175"/>
-            <wp:docPr id="34" name="Picture 34"/>
+          <wp:inline distT="0" distB="0" distL="0" distR="0" wp14:anchorId="70BCB9D1" wp14:editId="51D8A2E7">
+            <wp:extent cx="4780647" cy="1661311"/>
+            <wp:effectExtent l="0" t="0" r="1270" b="0"/>
+            <wp:docPr id="33" name="Picture 33"/>
             <wp:cNvGraphicFramePr>
               <a:graphicFrameLocks xmlns:a="http://schemas.openxmlformats.org/drawingml/2006/main" noChangeAspect="1"/>
             </wp:cNvGraphicFramePr>
@@ -3676,7 +2239,7 @@
                   <pic:spPr>
                     <a:xfrm>
                       <a:off x="0" y="0"/>
-                      <a:ext cx="5936806" cy="3067399"/>
+                      <a:ext cx="4818874" cy="1674595"/>
                     </a:xfrm>
                     <a:prstGeom prst="rect">
                       <a:avLst/>
@@ -3688,28 +2251,49 @@
           </wp:inline>
         </w:drawing>
       </w:r>
-      <w:r>
-        <w:rPr>
-          <w:rFonts w:ascii="Times New Roman" w:hAnsi="Times New Roman" w:cs="Times New Roman"/>
-          <w:sz w:val="28"/>
-          <w:szCs w:val="28"/>
-          <w:lang w:val="ru-RU"/>
+    </w:p>
+    <w:p>
+      <w:pPr>
+        <w:pStyle w:val="ListParagraph"/>
+        <w:numPr>
+          <w:ilvl w:val="0"/>
+          <w:numId w:val="6"/>
+        </w:numPr>
+        <w:spacing w:after="0" w:line="360" w:lineRule="auto"/>
+        <w:rPr>
+          <w:rFonts w:ascii="Times New Roman" w:hAnsi="Times New Roman" w:cs="Times New Roman"/>
+          <w:sz w:val="28"/>
+          <w:szCs w:val="28"/>
+        </w:rPr>
+      </w:pPr>
+      <w:r>
+        <w:rPr>
+          <w:rFonts w:ascii="Times New Roman" w:hAnsi="Times New Roman" w:cs="Times New Roman"/>
+          <w:sz w:val="28"/>
+          <w:szCs w:val="28"/>
+        </w:rPr>
+        <w:t xml:space="preserve"> Перевіримо працездатність застосунку:</w:t>
+      </w:r>
+      <w:r>
+        <w:rPr>
+          <w:rFonts w:ascii="Times New Roman" w:hAnsi="Times New Roman" w:cs="Times New Roman"/>
+          <w:sz w:val="28"/>
+          <w:szCs w:val="28"/>
         </w:rPr>
         <w:br/>
       </w:r>
       <w:r>
         <w:rPr>
           <w:rFonts w:ascii="Times New Roman" w:hAnsi="Times New Roman" w:cs="Times New Roman"/>
-          <w:sz w:val="28"/>
-          <w:szCs w:val="28"/>
-          <w:lang w:val="ru-RU"/>
-        </w:rPr>
-        <w:lastRenderedPageBreak/>
+          <w:noProof/>
+          <w:sz w:val="28"/>
+          <w:szCs w:val="28"/>
+        </w:rPr>
         <w:drawing>
-          <wp:inline distT="0" distB="0" distL="0" distR="0" wp14:anchorId="5590977F" wp14:editId="2710B82F">
-            <wp:extent cx="6182043" cy="4261069"/>
-            <wp:effectExtent l="0" t="0" r="9525" b="6350"/>
-            <wp:docPr id="35" name="Picture 35"/>
+          <wp:inline distT="0" distB="0" distL="0" distR="0" wp14:anchorId="6C8933A5" wp14:editId="2BD4BDAD">
+            <wp:extent cx="5930428" cy="3064104"/>
+            <wp:effectExtent l="0" t="0" r="0" b="3175"/>
+            <wp:docPr id="34" name="Picture 34"/>
             <wp:cNvGraphicFramePr>
               <a:graphicFrameLocks xmlns:a="http://schemas.openxmlformats.org/drawingml/2006/main" noChangeAspect="1"/>
             </wp:cNvGraphicFramePr>
@@ -3729,7 +2313,7 @@
                   <pic:spPr>
                     <a:xfrm>
                       <a:off x="0" y="0"/>
-                      <a:ext cx="6182043" cy="4261069"/>
+                      <a:ext cx="5936806" cy="3067399"/>
                     </a:xfrm>
                     <a:prstGeom prst="rect">
                       <a:avLst/>
@@ -3746,22 +2330,22 @@
           <w:rFonts w:ascii="Times New Roman" w:hAnsi="Times New Roman" w:cs="Times New Roman"/>
           <w:sz w:val="28"/>
           <w:szCs w:val="28"/>
-          <w:lang w:val="ru-RU"/>
         </w:rPr>
         <w:br/>
       </w:r>
       <w:r>
         <w:rPr>
           <w:rFonts w:ascii="Times New Roman" w:hAnsi="Times New Roman" w:cs="Times New Roman"/>
-          <w:sz w:val="28"/>
-          <w:szCs w:val="28"/>
-          <w:lang w:val="ru-RU"/>
-        </w:rPr>
+          <w:noProof/>
+          <w:sz w:val="28"/>
+          <w:szCs w:val="28"/>
+        </w:rPr>
+        <w:lastRenderedPageBreak/>
         <w:drawing>
-          <wp:inline distT="0" distB="0" distL="0" distR="0" wp14:anchorId="3EC9EC65" wp14:editId="637EBADA">
-            <wp:extent cx="5928030" cy="4248368"/>
-            <wp:effectExtent l="0" t="0" r="0" b="0"/>
-            <wp:docPr id="36" name="Picture 36"/>
+          <wp:inline distT="0" distB="0" distL="0" distR="0" wp14:anchorId="5590977F" wp14:editId="2710B82F">
+            <wp:extent cx="6182043" cy="4261069"/>
+            <wp:effectExtent l="0" t="0" r="9525" b="6350"/>
+            <wp:docPr id="35" name="Picture 35"/>
             <wp:cNvGraphicFramePr>
               <a:graphicFrameLocks xmlns:a="http://schemas.openxmlformats.org/drawingml/2006/main" noChangeAspect="1"/>
             </wp:cNvGraphicFramePr>
@@ -3781,6 +2365,57 @@
                   <pic:spPr>
                     <a:xfrm>
                       <a:off x="0" y="0"/>
+                      <a:ext cx="6182043" cy="4261069"/>
+                    </a:xfrm>
+                    <a:prstGeom prst="rect">
+                      <a:avLst/>
+                    </a:prstGeom>
+                  </pic:spPr>
+                </pic:pic>
+              </a:graphicData>
+            </a:graphic>
+          </wp:inline>
+        </w:drawing>
+      </w:r>
+      <w:r>
+        <w:rPr>
+          <w:rFonts w:ascii="Times New Roman" w:hAnsi="Times New Roman" w:cs="Times New Roman"/>
+          <w:sz w:val="28"/>
+          <w:szCs w:val="28"/>
+        </w:rPr>
+        <w:br/>
+      </w:r>
+      <w:r>
+        <w:rPr>
+          <w:rFonts w:ascii="Times New Roman" w:hAnsi="Times New Roman" w:cs="Times New Roman"/>
+          <w:noProof/>
+          <w:sz w:val="28"/>
+          <w:szCs w:val="28"/>
+        </w:rPr>
+        <w:drawing>
+          <wp:inline distT="0" distB="0" distL="0" distR="0" wp14:anchorId="3EC9EC65" wp14:editId="637EBADA">
+            <wp:extent cx="5928030" cy="4248368"/>
+            <wp:effectExtent l="0" t="0" r="0" b="0"/>
+            <wp:docPr id="36" name="Picture 36"/>
+            <wp:cNvGraphicFramePr>
+              <a:graphicFrameLocks xmlns:a="http://schemas.openxmlformats.org/drawingml/2006/main" noChangeAspect="1"/>
+            </wp:cNvGraphicFramePr>
+            <a:graphic xmlns:a="http://schemas.openxmlformats.org/drawingml/2006/main">
+              <a:graphicData uri="http://schemas.openxmlformats.org/drawingml/2006/picture">
+                <pic:pic xmlns:pic="http://schemas.openxmlformats.org/drawingml/2006/picture">
+                  <pic:nvPicPr>
+                    <pic:cNvPr id="1" name=""/>
+                    <pic:cNvPicPr/>
+                  </pic:nvPicPr>
+                  <pic:blipFill>
+                    <a:blip r:embed="rId25"/>
+                    <a:stretch>
+                      <a:fillRect/>
+                    </a:stretch>
+                  </pic:blipFill>
+                  <pic:spPr>
+                    <a:xfrm>
+                      <a:off x="0" y="0"/>
                       <a:ext cx="5928030" cy="4248368"/>
                     </a:xfrm>
                     <a:prstGeom prst="rect">
@@ -3898,7 +2533,16 @@
           <w:sz w:val="28"/>
           <w:szCs w:val="28"/>
         </w:rPr>
-        <w:t xml:space="preserve">+ </w:t>
+        <w:t xml:space="preserve">+ PostgreSQL </w:t>
+      </w:r>
+      <w:r>
+        <w:rPr>
+          <w:rFonts w:ascii="Times New Roman" w:hAnsi="Times New Roman" w:cs="Times New Roman"/>
+          <w:sz w:val="28"/>
+          <w:szCs w:val="28"/>
+          <w:lang w:val="ru-RU"/>
+        </w:rPr>
+        <w:t xml:space="preserve">локально за допомогою </w:t>
       </w:r>
       <w:r>
         <w:rPr>
@@ -3907,32 +2551,7 @@
           <w:szCs w:val="28"/>
           <w:lang w:val="en-US"/>
         </w:rPr>
-        <w:t>PostgreSQL</w:t>
-      </w:r>
-      <w:r>
-        <w:rPr>
-          <w:rFonts w:ascii="Times New Roman" w:hAnsi="Times New Roman" w:cs="Times New Roman"/>
-          <w:sz w:val="28"/>
-          <w:szCs w:val="28"/>
-        </w:rPr>
-        <w:t xml:space="preserve"> </w:t>
-      </w:r>
-      <w:r>
-        <w:rPr>
-          <w:rFonts w:ascii="Times New Roman" w:hAnsi="Times New Roman" w:cs="Times New Roman"/>
-          <w:sz w:val="28"/>
-          <w:szCs w:val="28"/>
-        </w:rPr>
-        <w:t xml:space="preserve">в </w:t>
-      </w:r>
-      <w:r>
-        <w:rPr>
-          <w:rFonts w:ascii="Times New Roman" w:hAnsi="Times New Roman" w:cs="Times New Roman"/>
-          <w:sz w:val="28"/>
-          <w:szCs w:val="28"/>
-          <w:lang w:val="en-US"/>
-        </w:rPr>
-        <w:t>Kubernetes</w:t>
+        <w:t>minikube</w:t>
       </w:r>
       <w:r>
         <w:rPr>

</xml_diff>